<commit_message>
updated add and added ERD
</commit_message>
<xml_diff>
--- a/docs/assignment_2/ADD.docx
+++ b/docs/assignment_2/ADD.docx
@@ -6,11 +6,10 @@
       <w:pPr>
         <w:bidi w:val="0"/>
         <w:rPr>
-          <w:rFonts w:ascii="David" w:eastAsia="David" w:hAnsi="David" w:cs="David" w:hint="cs"/>
+          <w:rFonts w:ascii="David" w:eastAsia="David" w:hAnsi="David" w:cs="David"/>
           <w:sz w:val="36"/>
           <w:szCs w:val="36"/>
           <w:u w:val="single"/>
-          <w:rtl/>
         </w:rPr>
       </w:pPr>
       <w:r>
@@ -12939,16 +12938,16 @@
         </w:rPr>
         <w:lastRenderedPageBreak/>
         <w:drawing>
-          <wp:inline distT="114300" distB="114300" distL="114300" distR="114300" wp14:anchorId="41EBE4B5" wp14:editId="11B1C07C">
+          <wp:inline distT="114300" distB="114300" distL="114300" distR="114300" wp14:anchorId="1E4DF79F" wp14:editId="30214C5B">
             <wp:extent cx="6272213" cy="9744075"/>
             <wp:effectExtent l="0" t="0" r="0" b="0"/>
-            <wp:docPr id="1" name="image1.png"/>
+            <wp:docPr id="1" name="image2.png"/>
             <wp:cNvGraphicFramePr/>
             <a:graphic xmlns:a="http://schemas.openxmlformats.org/drawingml/2006/main">
               <a:graphicData uri="http://schemas.openxmlformats.org/drawingml/2006/picture">
                 <pic:pic xmlns:pic="http://schemas.openxmlformats.org/drawingml/2006/picture">
                   <pic:nvPicPr>
-                    <pic:cNvPr id="0" name="image1.png"/>
+                    <pic:cNvPr id="0" name="image2.png"/>
                     <pic:cNvPicPr preferRelativeResize="0"/>
                   </pic:nvPicPr>
                   <pic:blipFill>
@@ -13066,7 +13065,7 @@
           <w:sz w:val="28"/>
           <w:szCs w:val="28"/>
         </w:rPr>
-        <w:t>turing machine</w:t>
+        <w:t>turing_machine</w:t>
       </w:r>
       <w:r>
         <w:rPr>
@@ -13114,7 +13113,7 @@
           <w:sz w:val="28"/>
           <w:szCs w:val="28"/>
         </w:rPr>
-        <w:t>ID, name , author , creation_date , code.</w:t>
+        <w:t>ID, name , author_id , creation_date , code.</w:t>
       </w:r>
     </w:p>
     <w:p>
@@ -13204,7 +13203,7 @@
           <w:sz w:val="28"/>
           <w:szCs w:val="28"/>
         </w:rPr>
-        <w:t>ID, name , creator , creation_date , challenge_description, expiry_date , list_of_legall_words (for testing), list_of_illegal_words (for testing).</w:t>
+        <w:t>ID, name , creator_id , creation_date , challenge_description, expiry_date , list_of_legall_words (for testing), list_of_illegal_words (for testing).</w:t>
       </w:r>
     </w:p>
     <w:p>
@@ -13337,6 +13336,138 @@
           <w:szCs w:val="28"/>
         </w:rPr>
       </w:pPr>
+    </w:p>
+    <w:p>
+      <w:pPr>
+        <w:bidi w:val="0"/>
+        <w:ind w:left="720"/>
+        <w:rPr>
+          <w:rFonts w:ascii="David" w:eastAsia="David" w:hAnsi="David" w:cs="David"/>
+          <w:sz w:val="28"/>
+          <w:szCs w:val="28"/>
+        </w:rPr>
+      </w:pPr>
+    </w:p>
+    <w:p>
+      <w:pPr>
+        <w:bidi w:val="0"/>
+        <w:ind w:left="720"/>
+        <w:rPr>
+          <w:rFonts w:ascii="David" w:eastAsia="David" w:hAnsi="David" w:cs="David"/>
+          <w:sz w:val="28"/>
+          <w:szCs w:val="28"/>
+        </w:rPr>
+      </w:pPr>
+    </w:p>
+    <w:p>
+      <w:pPr>
+        <w:bidi w:val="0"/>
+        <w:rPr>
+          <w:rFonts w:ascii="David" w:eastAsia="David" w:hAnsi="David" w:cs="David"/>
+          <w:sz w:val="28"/>
+          <w:szCs w:val="28"/>
+        </w:rPr>
+      </w:pPr>
+      <w:r>
+        <w:rPr>
+          <w:rFonts w:ascii="David" w:eastAsia="David" w:hAnsi="David" w:cs="David"/>
+          <w:sz w:val="28"/>
+          <w:szCs w:val="28"/>
+          <w:highlight w:val="yellow"/>
+          <w:u w:val="single"/>
+        </w:rPr>
+        <w:lastRenderedPageBreak/>
+        <w:t>3.2 Data Objects relationships</w:t>
+      </w:r>
+    </w:p>
+    <w:p>
+      <w:pPr>
+        <w:bidi w:val="0"/>
+        <w:rPr>
+          <w:rFonts w:ascii="David" w:eastAsia="David" w:hAnsi="David" w:cs="David"/>
+          <w:sz w:val="28"/>
+          <w:szCs w:val="28"/>
+          <w:highlight w:val="yellow"/>
+          <w:u w:val="single"/>
+        </w:rPr>
+      </w:pPr>
+      <w:r>
+        <w:rPr>
+          <w:rFonts w:ascii="David" w:eastAsia="David" w:hAnsi="David" w:cs="David"/>
+          <w:sz w:val="28"/>
+          <w:szCs w:val="28"/>
+          <w:highlight w:val="yellow"/>
+          <w:u w:val="single"/>
+        </w:rPr>
+        <w:t>3.3 Description of Data Objects</w:t>
+      </w:r>
+    </w:p>
+    <w:p>
+      <w:pPr>
+        <w:bidi w:val="0"/>
+        <w:rPr>
+          <w:rFonts w:ascii="David" w:eastAsia="David" w:hAnsi="David" w:cs="David"/>
+          <w:sz w:val="28"/>
+          <w:szCs w:val="28"/>
+          <w:highlight w:val="yellow"/>
+          <w:u w:val="single"/>
+        </w:rPr>
+      </w:pPr>
+    </w:p>
+    <w:p>
+      <w:pPr>
+        <w:bidi w:val="0"/>
+        <w:rPr>
+          <w:rFonts w:ascii="David" w:eastAsia="David" w:hAnsi="David" w:cs="David"/>
+          <w:sz w:val="28"/>
+          <w:szCs w:val="28"/>
+          <w:u w:val="single"/>
+        </w:rPr>
+      </w:pPr>
+      <w:r>
+        <w:rPr>
+          <w:rFonts w:ascii="David" w:eastAsia="David" w:hAnsi="David" w:cs="David"/>
+          <w:noProof/>
+          <w:sz w:val="28"/>
+          <w:szCs w:val="28"/>
+          <w:u w:val="single"/>
+        </w:rPr>
+        <w:drawing>
+          <wp:inline distT="114300" distB="114300" distL="114300" distR="114300" wp14:anchorId="087AFE60" wp14:editId="717D6F01">
+            <wp:extent cx="5274000" cy="1905000"/>
+            <wp:effectExtent l="0" t="0" r="0" b="0"/>
+            <wp:docPr id="2" name="image1.png"/>
+            <wp:cNvGraphicFramePr/>
+            <a:graphic xmlns:a="http://schemas.openxmlformats.org/drawingml/2006/main">
+              <a:graphicData uri="http://schemas.openxmlformats.org/drawingml/2006/picture">
+                <pic:pic xmlns:pic="http://schemas.openxmlformats.org/drawingml/2006/picture">
+                  <pic:nvPicPr>
+                    <pic:cNvPr id="0" name="image1.png"/>
+                    <pic:cNvPicPr preferRelativeResize="0"/>
+                  </pic:nvPicPr>
+                  <pic:blipFill>
+                    <a:blip r:embed="rId7"/>
+                    <a:srcRect/>
+                    <a:stretch>
+                      <a:fillRect/>
+                    </a:stretch>
+                  </pic:blipFill>
+                  <pic:spPr>
+                    <a:xfrm>
+                      <a:off x="0" y="0"/>
+                      <a:ext cx="5274000" cy="1905000"/>
+                    </a:xfrm>
+                    <a:prstGeom prst="rect">
+                      <a:avLst/>
+                    </a:prstGeom>
+                    <a:ln/>
+                  </pic:spPr>
+                </pic:pic>
+              </a:graphicData>
+            </a:graphic>
+          </wp:inline>
+        </w:drawing>
+      </w:r>
     </w:p>
     <w:sectPr>
       <w:pgSz w:w="11906" w:h="16838"/>
@@ -13351,9 +13482,9 @@
 <file path=word/numbering.xml><?xml version="1.0" encoding="utf-8"?>
 <w:numbering xmlns:wpc="http://schemas.microsoft.com/office/word/2010/wordprocessingCanvas" xmlns:cx="http://schemas.microsoft.com/office/drawing/2014/chartex" xmlns:cx1="http://schemas.microsoft.com/office/drawing/2015/9/8/chartex" xmlns:cx2="http://schemas.microsoft.com/office/drawing/2015/10/21/chartex" xmlns:cx3="http://schemas.microsoft.com/office/drawing/2016/5/9/chartex" xmlns:cx4="http://schemas.microsoft.com/office/drawing/2016/5/10/chartex" xmlns:cx5="http://schemas.microsoft.com/office/drawing/2016/5/11/chartex" xmlns:cx6="http://schemas.microsoft.com/office/drawing/2016/5/12/chartex" xmlns:cx7="http://schemas.microsoft.com/office/drawing/2016/5/13/chartex" xmlns:cx8="http://schemas.microsoft.com/office/drawing/2016/5/14/chartex" xmlns:mc="http://schemas.openxmlformats.org/markup-compatibility/2006" xmlns:aink="http://schemas.microsoft.com/office/drawing/2016/ink" xmlns:am3d="http://schemas.microsoft.com/office/drawing/2017/model3d" xmlns:o="urn:schemas-microsoft-com:office:office" xmlns:oel="http://schemas.microsoft.com/office/2019/extlst" xmlns:r="http://schemas.openxmlformats.org/officeDocument/2006/relationships" xmlns:m="http://schemas.openxmlformats.org/officeDocument/2006/math" xmlns:v="urn:schemas-microsoft-com:vml" xmlns:wp14="http://schemas.microsoft.com/office/word/2010/wordprocessingDrawing" xmlns:wp="http://schemas.openxmlformats.org/drawingml/2006/wordprocessingDrawing" xmlns:w10="urn:schemas-microsoft-com:office:word" xmlns:w="http://schemas.openxmlformats.org/wordprocessingml/2006/main" xmlns:w14="http://schemas.microsoft.com/office/word/2010/wordml" xmlns:w15="http://schemas.microsoft.com/office/word/2012/wordml" xmlns:w16cex="http://schemas.microsoft.com/office/word/2018/wordml/cex" xmlns:w16cid="http://schemas.microsoft.com/office/word/2016/wordml/cid" xmlns:w16="http://schemas.microsoft.com/office/word/2018/wordml" xmlns:w16sdtdh="http://schemas.microsoft.com/office/word/2020/wordml/sdtdatahash" xmlns:w16se="http://schemas.microsoft.com/office/word/2015/wordml/symex" xmlns:wpg="http://schemas.microsoft.com/office/word/2010/wordprocessingGroup" xmlns:wpi="http://schemas.microsoft.com/office/word/2010/wordprocessingInk" xmlns:wne="http://schemas.microsoft.com/office/word/2006/wordml" xmlns:wps="http://schemas.microsoft.com/office/word/2010/wordprocessingShape" mc:Ignorable="w14 w15 w16se w16cid w16 w16cex w16sdtdh wp14">
   <w:abstractNum w:abstractNumId="0" w15:restartNumberingAfterBreak="0">
-    <w:nsid w:val="13E320DA"/>
+    <w:nsid w:val="0A256C4D"/>
     <w:multiLevelType w:val="multilevel"/>
-    <w:tmpl w:val="E1481264"/>
+    <w:tmpl w:val="03EA926E"/>
     <w:lvl w:ilvl="0">
       <w:start w:val="1"/>
       <w:numFmt w:val="decimal"/>
@@ -13464,9 +13595,9 @@
     </w:lvl>
   </w:abstractNum>
   <w:abstractNum w:abstractNumId="1" w15:restartNumberingAfterBreak="0">
-    <w:nsid w:val="16BF56E4"/>
+    <w:nsid w:val="0E103F12"/>
     <w:multiLevelType w:val="multilevel"/>
-    <w:tmpl w:val="481A649A"/>
+    <w:tmpl w:val="A26A50A0"/>
     <w:lvl w:ilvl="0">
       <w:start w:val="1"/>
       <w:numFmt w:val="decimal"/>
@@ -13577,9 +13708,9 @@
     </w:lvl>
   </w:abstractNum>
   <w:abstractNum w:abstractNumId="2" w15:restartNumberingAfterBreak="0">
-    <w:nsid w:val="1AE62E4A"/>
+    <w:nsid w:val="0F015BF3"/>
     <w:multiLevelType w:val="multilevel"/>
-    <w:tmpl w:val="09569F78"/>
+    <w:tmpl w:val="A9ACD77C"/>
     <w:lvl w:ilvl="0">
       <w:start w:val="1"/>
       <w:numFmt w:val="decimal"/>
@@ -13690,9 +13821,9 @@
     </w:lvl>
   </w:abstractNum>
   <w:abstractNum w:abstractNumId="3" w15:restartNumberingAfterBreak="0">
-    <w:nsid w:val="1AE87446"/>
+    <w:nsid w:val="1E5F4774"/>
     <w:multiLevelType w:val="multilevel"/>
-    <w:tmpl w:val="02060656"/>
+    <w:tmpl w:val="D2C45DD4"/>
     <w:lvl w:ilvl="0">
       <w:start w:val="1"/>
       <w:numFmt w:val="decimal"/>
@@ -13803,9 +13934,9 @@
     </w:lvl>
   </w:abstractNum>
   <w:abstractNum w:abstractNumId="4" w15:restartNumberingAfterBreak="0">
-    <w:nsid w:val="34027F13"/>
+    <w:nsid w:val="30880A70"/>
     <w:multiLevelType w:val="multilevel"/>
-    <w:tmpl w:val="AF5033F6"/>
+    <w:tmpl w:val="23EEAE78"/>
     <w:lvl w:ilvl="0">
       <w:start w:val="1"/>
       <w:numFmt w:val="decimal"/>
@@ -13916,9 +14047,122 @@
     </w:lvl>
   </w:abstractNum>
   <w:abstractNum w:abstractNumId="5" w15:restartNumberingAfterBreak="0">
-    <w:nsid w:val="374E719B"/>
+    <w:nsid w:val="30AF6CAC"/>
     <w:multiLevelType w:val="multilevel"/>
-    <w:tmpl w:val="16726EE2"/>
+    <w:tmpl w:val="C428DBB4"/>
+    <w:lvl w:ilvl="0">
+      <w:start w:val="1"/>
+      <w:numFmt w:val="bullet"/>
+      <w:lvlText w:val="-"/>
+      <w:lvlJc w:val="left"/>
+      <w:pPr>
+        <w:ind w:left="720" w:hanging="360"/>
+      </w:pPr>
+      <w:rPr>
+        <w:u w:val="none"/>
+      </w:rPr>
+    </w:lvl>
+    <w:lvl w:ilvl="1">
+      <w:start w:val="1"/>
+      <w:numFmt w:val="bullet"/>
+      <w:lvlText w:val="-"/>
+      <w:lvlJc w:val="left"/>
+      <w:pPr>
+        <w:ind w:left="1440" w:hanging="360"/>
+      </w:pPr>
+      <w:rPr>
+        <w:u w:val="none"/>
+      </w:rPr>
+    </w:lvl>
+    <w:lvl w:ilvl="2">
+      <w:start w:val="1"/>
+      <w:numFmt w:val="bullet"/>
+      <w:lvlText w:val="-"/>
+      <w:lvlJc w:val="left"/>
+      <w:pPr>
+        <w:ind w:left="2160" w:hanging="360"/>
+      </w:pPr>
+      <w:rPr>
+        <w:u w:val="none"/>
+      </w:rPr>
+    </w:lvl>
+    <w:lvl w:ilvl="3">
+      <w:start w:val="1"/>
+      <w:numFmt w:val="bullet"/>
+      <w:lvlText w:val="-"/>
+      <w:lvlJc w:val="left"/>
+      <w:pPr>
+        <w:ind w:left="2880" w:hanging="360"/>
+      </w:pPr>
+      <w:rPr>
+        <w:u w:val="none"/>
+      </w:rPr>
+    </w:lvl>
+    <w:lvl w:ilvl="4">
+      <w:start w:val="1"/>
+      <w:numFmt w:val="bullet"/>
+      <w:lvlText w:val="-"/>
+      <w:lvlJc w:val="left"/>
+      <w:pPr>
+        <w:ind w:left="3600" w:hanging="360"/>
+      </w:pPr>
+      <w:rPr>
+        <w:u w:val="none"/>
+      </w:rPr>
+    </w:lvl>
+    <w:lvl w:ilvl="5">
+      <w:start w:val="1"/>
+      <w:numFmt w:val="bullet"/>
+      <w:lvlText w:val="-"/>
+      <w:lvlJc w:val="left"/>
+      <w:pPr>
+        <w:ind w:left="4320" w:hanging="360"/>
+      </w:pPr>
+      <w:rPr>
+        <w:u w:val="none"/>
+      </w:rPr>
+    </w:lvl>
+    <w:lvl w:ilvl="6">
+      <w:start w:val="1"/>
+      <w:numFmt w:val="bullet"/>
+      <w:lvlText w:val="-"/>
+      <w:lvlJc w:val="left"/>
+      <w:pPr>
+        <w:ind w:left="5040" w:hanging="360"/>
+      </w:pPr>
+      <w:rPr>
+        <w:u w:val="none"/>
+      </w:rPr>
+    </w:lvl>
+    <w:lvl w:ilvl="7">
+      <w:start w:val="1"/>
+      <w:numFmt w:val="bullet"/>
+      <w:lvlText w:val="-"/>
+      <w:lvlJc w:val="left"/>
+      <w:pPr>
+        <w:ind w:left="5760" w:hanging="360"/>
+      </w:pPr>
+      <w:rPr>
+        <w:u w:val="none"/>
+      </w:rPr>
+    </w:lvl>
+    <w:lvl w:ilvl="8">
+      <w:start w:val="1"/>
+      <w:numFmt w:val="bullet"/>
+      <w:lvlText w:val="-"/>
+      <w:lvlJc w:val="left"/>
+      <w:pPr>
+        <w:ind w:left="6480" w:hanging="360"/>
+      </w:pPr>
+      <w:rPr>
+        <w:u w:val="none"/>
+      </w:rPr>
+    </w:lvl>
+  </w:abstractNum>
+  <w:abstractNum w:abstractNumId="6" w15:restartNumberingAfterBreak="0">
+    <w:nsid w:val="36576B50"/>
+    <w:multiLevelType w:val="multilevel"/>
+    <w:tmpl w:val="52A84F38"/>
     <w:lvl w:ilvl="0">
       <w:start w:val="1"/>
       <w:numFmt w:val="decimal"/>
@@ -14028,10 +14272,236 @@
       </w:rPr>
     </w:lvl>
   </w:abstractNum>
-  <w:abstractNum w:abstractNumId="6" w15:restartNumberingAfterBreak="0">
-    <w:nsid w:val="3906680E"/>
+  <w:abstractNum w:abstractNumId="7" w15:restartNumberingAfterBreak="0">
+    <w:nsid w:val="38752871"/>
     <w:multiLevelType w:val="multilevel"/>
-    <w:tmpl w:val="5AC4A382"/>
+    <w:tmpl w:val="58868238"/>
+    <w:lvl w:ilvl="0">
+      <w:start w:val="1"/>
+      <w:numFmt w:val="decimal"/>
+      <w:lvlText w:val="%1."/>
+      <w:lvlJc w:val="left"/>
+      <w:pPr>
+        <w:ind w:left="1440" w:hanging="360"/>
+      </w:pPr>
+      <w:rPr>
+        <w:u w:val="none"/>
+      </w:rPr>
+    </w:lvl>
+    <w:lvl w:ilvl="1">
+      <w:start w:val="1"/>
+      <w:numFmt w:val="lowerLetter"/>
+      <w:lvlText w:val="%2."/>
+      <w:lvlJc w:val="left"/>
+      <w:pPr>
+        <w:ind w:left="2160" w:hanging="360"/>
+      </w:pPr>
+      <w:rPr>
+        <w:u w:val="none"/>
+      </w:rPr>
+    </w:lvl>
+    <w:lvl w:ilvl="2">
+      <w:start w:val="1"/>
+      <w:numFmt w:val="lowerRoman"/>
+      <w:lvlText w:val="%3."/>
+      <w:lvlJc w:val="right"/>
+      <w:pPr>
+        <w:ind w:left="2880" w:hanging="360"/>
+      </w:pPr>
+      <w:rPr>
+        <w:u w:val="none"/>
+      </w:rPr>
+    </w:lvl>
+    <w:lvl w:ilvl="3">
+      <w:start w:val="1"/>
+      <w:numFmt w:val="decimal"/>
+      <w:lvlText w:val="%4."/>
+      <w:lvlJc w:val="left"/>
+      <w:pPr>
+        <w:ind w:left="3600" w:hanging="360"/>
+      </w:pPr>
+      <w:rPr>
+        <w:u w:val="none"/>
+      </w:rPr>
+    </w:lvl>
+    <w:lvl w:ilvl="4">
+      <w:start w:val="1"/>
+      <w:numFmt w:val="lowerLetter"/>
+      <w:lvlText w:val="%5."/>
+      <w:lvlJc w:val="left"/>
+      <w:pPr>
+        <w:ind w:left="4320" w:hanging="360"/>
+      </w:pPr>
+      <w:rPr>
+        <w:u w:val="none"/>
+      </w:rPr>
+    </w:lvl>
+    <w:lvl w:ilvl="5">
+      <w:start w:val="1"/>
+      <w:numFmt w:val="lowerRoman"/>
+      <w:lvlText w:val="%6."/>
+      <w:lvlJc w:val="right"/>
+      <w:pPr>
+        <w:ind w:left="5040" w:hanging="360"/>
+      </w:pPr>
+      <w:rPr>
+        <w:u w:val="none"/>
+      </w:rPr>
+    </w:lvl>
+    <w:lvl w:ilvl="6">
+      <w:start w:val="1"/>
+      <w:numFmt w:val="decimal"/>
+      <w:lvlText w:val="%7."/>
+      <w:lvlJc w:val="left"/>
+      <w:pPr>
+        <w:ind w:left="5760" w:hanging="360"/>
+      </w:pPr>
+      <w:rPr>
+        <w:u w:val="none"/>
+      </w:rPr>
+    </w:lvl>
+    <w:lvl w:ilvl="7">
+      <w:start w:val="1"/>
+      <w:numFmt w:val="lowerLetter"/>
+      <w:lvlText w:val="%8."/>
+      <w:lvlJc w:val="left"/>
+      <w:pPr>
+        <w:ind w:left="6480" w:hanging="360"/>
+      </w:pPr>
+      <w:rPr>
+        <w:u w:val="none"/>
+      </w:rPr>
+    </w:lvl>
+    <w:lvl w:ilvl="8">
+      <w:start w:val="1"/>
+      <w:numFmt w:val="lowerRoman"/>
+      <w:lvlText w:val="%9."/>
+      <w:lvlJc w:val="right"/>
+      <w:pPr>
+        <w:ind w:left="7200" w:hanging="360"/>
+      </w:pPr>
+      <w:rPr>
+        <w:u w:val="none"/>
+      </w:rPr>
+    </w:lvl>
+  </w:abstractNum>
+  <w:abstractNum w:abstractNumId="8" w15:restartNumberingAfterBreak="0">
+    <w:nsid w:val="3D911D5F"/>
+    <w:multiLevelType w:val="multilevel"/>
+    <w:tmpl w:val="E334DACA"/>
+    <w:lvl w:ilvl="0">
+      <w:start w:val="1"/>
+      <w:numFmt w:val="decimal"/>
+      <w:lvlText w:val="%1."/>
+      <w:lvlJc w:val="left"/>
+      <w:pPr>
+        <w:ind w:left="1440" w:hanging="360"/>
+      </w:pPr>
+      <w:rPr>
+        <w:u w:val="none"/>
+      </w:rPr>
+    </w:lvl>
+    <w:lvl w:ilvl="1">
+      <w:start w:val="1"/>
+      <w:numFmt w:val="lowerLetter"/>
+      <w:lvlText w:val="%2."/>
+      <w:lvlJc w:val="left"/>
+      <w:pPr>
+        <w:ind w:left="2160" w:hanging="360"/>
+      </w:pPr>
+      <w:rPr>
+        <w:u w:val="none"/>
+      </w:rPr>
+    </w:lvl>
+    <w:lvl w:ilvl="2">
+      <w:start w:val="1"/>
+      <w:numFmt w:val="lowerRoman"/>
+      <w:lvlText w:val="%3."/>
+      <w:lvlJc w:val="right"/>
+      <w:pPr>
+        <w:ind w:left="2880" w:hanging="360"/>
+      </w:pPr>
+      <w:rPr>
+        <w:u w:val="none"/>
+      </w:rPr>
+    </w:lvl>
+    <w:lvl w:ilvl="3">
+      <w:start w:val="1"/>
+      <w:numFmt w:val="decimal"/>
+      <w:lvlText w:val="%4."/>
+      <w:lvlJc w:val="left"/>
+      <w:pPr>
+        <w:ind w:left="3600" w:hanging="360"/>
+      </w:pPr>
+      <w:rPr>
+        <w:u w:val="none"/>
+      </w:rPr>
+    </w:lvl>
+    <w:lvl w:ilvl="4">
+      <w:start w:val="1"/>
+      <w:numFmt w:val="lowerLetter"/>
+      <w:lvlText w:val="%5."/>
+      <w:lvlJc w:val="left"/>
+      <w:pPr>
+        <w:ind w:left="4320" w:hanging="360"/>
+      </w:pPr>
+      <w:rPr>
+        <w:u w:val="none"/>
+      </w:rPr>
+    </w:lvl>
+    <w:lvl w:ilvl="5">
+      <w:start w:val="1"/>
+      <w:numFmt w:val="lowerRoman"/>
+      <w:lvlText w:val="%6."/>
+      <w:lvlJc w:val="right"/>
+      <w:pPr>
+        <w:ind w:left="5040" w:hanging="360"/>
+      </w:pPr>
+      <w:rPr>
+        <w:u w:val="none"/>
+      </w:rPr>
+    </w:lvl>
+    <w:lvl w:ilvl="6">
+      <w:start w:val="1"/>
+      <w:numFmt w:val="decimal"/>
+      <w:lvlText w:val="%7."/>
+      <w:lvlJc w:val="left"/>
+      <w:pPr>
+        <w:ind w:left="5760" w:hanging="360"/>
+      </w:pPr>
+      <w:rPr>
+        <w:u w:val="none"/>
+      </w:rPr>
+    </w:lvl>
+    <w:lvl w:ilvl="7">
+      <w:start w:val="1"/>
+      <w:numFmt w:val="lowerLetter"/>
+      <w:lvlText w:val="%8."/>
+      <w:lvlJc w:val="left"/>
+      <w:pPr>
+        <w:ind w:left="6480" w:hanging="360"/>
+      </w:pPr>
+      <w:rPr>
+        <w:u w:val="none"/>
+      </w:rPr>
+    </w:lvl>
+    <w:lvl w:ilvl="8">
+      <w:start w:val="1"/>
+      <w:numFmt w:val="lowerRoman"/>
+      <w:lvlText w:val="%9."/>
+      <w:lvlJc w:val="right"/>
+      <w:pPr>
+        <w:ind w:left="7200" w:hanging="360"/>
+      </w:pPr>
+      <w:rPr>
+        <w:u w:val="none"/>
+      </w:rPr>
+    </w:lvl>
+  </w:abstractNum>
+  <w:abstractNum w:abstractNumId="9" w15:restartNumberingAfterBreak="0">
+    <w:nsid w:val="4F0773BA"/>
+    <w:multiLevelType w:val="multilevel"/>
+    <w:tmpl w:val="D870BB40"/>
     <w:lvl w:ilvl="0">
       <w:start w:val="1"/>
       <w:numFmt w:val="bullet"/>
@@ -14141,10 +14611,10 @@
       </w:rPr>
     </w:lvl>
   </w:abstractNum>
-  <w:abstractNum w:abstractNumId="7" w15:restartNumberingAfterBreak="0">
-    <w:nsid w:val="3A68740C"/>
+  <w:abstractNum w:abstractNumId="10" w15:restartNumberingAfterBreak="0">
+    <w:nsid w:val="586035CD"/>
     <w:multiLevelType w:val="multilevel"/>
-    <w:tmpl w:val="A1BAFD24"/>
+    <w:tmpl w:val="53D0EC6A"/>
     <w:lvl w:ilvl="0">
       <w:start w:val="1"/>
       <w:numFmt w:val="decimal"/>
@@ -14254,10 +14724,10 @@
       </w:rPr>
     </w:lvl>
   </w:abstractNum>
-  <w:abstractNum w:abstractNumId="8" w15:restartNumberingAfterBreak="0">
-    <w:nsid w:val="3C4A2BFF"/>
+  <w:abstractNum w:abstractNumId="11" w15:restartNumberingAfterBreak="0">
+    <w:nsid w:val="6F7A6048"/>
     <w:multiLevelType w:val="multilevel"/>
-    <w:tmpl w:val="26EECA48"/>
+    <w:tmpl w:val="00922A6E"/>
     <w:lvl w:ilvl="0">
       <w:start w:val="1"/>
       <w:numFmt w:val="decimal"/>
@@ -14367,10 +14837,123 @@
       </w:rPr>
     </w:lvl>
   </w:abstractNum>
-  <w:abstractNum w:abstractNumId="9" w15:restartNumberingAfterBreak="0">
-    <w:nsid w:val="464A414F"/>
+  <w:abstractNum w:abstractNumId="12" w15:restartNumberingAfterBreak="0">
+    <w:nsid w:val="733625EE"/>
     <w:multiLevelType w:val="multilevel"/>
-    <w:tmpl w:val="68C60186"/>
+    <w:tmpl w:val="92B473FE"/>
+    <w:lvl w:ilvl="0">
+      <w:start w:val="1"/>
+      <w:numFmt w:val="decimal"/>
+      <w:lvlText w:val="%1)"/>
+      <w:lvlJc w:val="left"/>
+      <w:pPr>
+        <w:ind w:left="720" w:hanging="360"/>
+      </w:pPr>
+      <w:rPr>
+        <w:u w:val="none"/>
+      </w:rPr>
+    </w:lvl>
+    <w:lvl w:ilvl="1">
+      <w:start w:val="1"/>
+      <w:numFmt w:val="lowerLetter"/>
+      <w:lvlText w:val="%2)"/>
+      <w:lvlJc w:val="left"/>
+      <w:pPr>
+        <w:ind w:left="1440" w:hanging="360"/>
+      </w:pPr>
+      <w:rPr>
+        <w:u w:val="none"/>
+      </w:rPr>
+    </w:lvl>
+    <w:lvl w:ilvl="2">
+      <w:start w:val="1"/>
+      <w:numFmt w:val="lowerRoman"/>
+      <w:lvlText w:val="%3)"/>
+      <w:lvlJc w:val="right"/>
+      <w:pPr>
+        <w:ind w:left="2160" w:hanging="360"/>
+      </w:pPr>
+      <w:rPr>
+        <w:u w:val="none"/>
+      </w:rPr>
+    </w:lvl>
+    <w:lvl w:ilvl="3">
+      <w:start w:val="1"/>
+      <w:numFmt w:val="decimal"/>
+      <w:lvlText w:val="(%4)"/>
+      <w:lvlJc w:val="left"/>
+      <w:pPr>
+        <w:ind w:left="2880" w:hanging="360"/>
+      </w:pPr>
+      <w:rPr>
+        <w:u w:val="none"/>
+      </w:rPr>
+    </w:lvl>
+    <w:lvl w:ilvl="4">
+      <w:start w:val="1"/>
+      <w:numFmt w:val="lowerLetter"/>
+      <w:lvlText w:val="(%5)"/>
+      <w:lvlJc w:val="left"/>
+      <w:pPr>
+        <w:ind w:left="3600" w:hanging="360"/>
+      </w:pPr>
+      <w:rPr>
+        <w:u w:val="none"/>
+      </w:rPr>
+    </w:lvl>
+    <w:lvl w:ilvl="5">
+      <w:start w:val="1"/>
+      <w:numFmt w:val="lowerRoman"/>
+      <w:lvlText w:val="(%6)"/>
+      <w:lvlJc w:val="right"/>
+      <w:pPr>
+        <w:ind w:left="4320" w:hanging="360"/>
+      </w:pPr>
+      <w:rPr>
+        <w:u w:val="none"/>
+      </w:rPr>
+    </w:lvl>
+    <w:lvl w:ilvl="6">
+      <w:start w:val="1"/>
+      <w:numFmt w:val="decimal"/>
+      <w:lvlText w:val="%7."/>
+      <w:lvlJc w:val="left"/>
+      <w:pPr>
+        <w:ind w:left="5040" w:hanging="360"/>
+      </w:pPr>
+      <w:rPr>
+        <w:u w:val="none"/>
+      </w:rPr>
+    </w:lvl>
+    <w:lvl w:ilvl="7">
+      <w:start w:val="1"/>
+      <w:numFmt w:val="lowerLetter"/>
+      <w:lvlText w:val="%8."/>
+      <w:lvlJc w:val="left"/>
+      <w:pPr>
+        <w:ind w:left="5760" w:hanging="360"/>
+      </w:pPr>
+      <w:rPr>
+        <w:u w:val="none"/>
+      </w:rPr>
+    </w:lvl>
+    <w:lvl w:ilvl="8">
+      <w:start w:val="1"/>
+      <w:numFmt w:val="lowerRoman"/>
+      <w:lvlText w:val="%9."/>
+      <w:lvlJc w:val="right"/>
+      <w:pPr>
+        <w:ind w:left="6480" w:hanging="360"/>
+      </w:pPr>
+      <w:rPr>
+        <w:u w:val="none"/>
+      </w:rPr>
+    </w:lvl>
+  </w:abstractNum>
+  <w:abstractNum w:abstractNumId="13" w15:restartNumberingAfterBreak="0">
+    <w:nsid w:val="746A5F5A"/>
+    <w:multiLevelType w:val="multilevel"/>
+    <w:tmpl w:val="ADEA80B0"/>
     <w:lvl w:ilvl="0">
       <w:start w:val="1"/>
       <w:numFmt w:val="decimal"/>
@@ -14480,123 +15063,10 @@
       </w:rPr>
     </w:lvl>
   </w:abstractNum>
-  <w:abstractNum w:abstractNumId="10" w15:restartNumberingAfterBreak="0">
-    <w:nsid w:val="51E75AAB"/>
+  <w:abstractNum w:abstractNumId="14" w15:restartNumberingAfterBreak="0">
+    <w:nsid w:val="79795A5C"/>
     <w:multiLevelType w:val="multilevel"/>
-    <w:tmpl w:val="1F0C5214"/>
-    <w:lvl w:ilvl="0">
-      <w:start w:val="1"/>
-      <w:numFmt w:val="bullet"/>
-      <w:lvlText w:val="-"/>
-      <w:lvlJc w:val="left"/>
-      <w:pPr>
-        <w:ind w:left="720" w:hanging="360"/>
-      </w:pPr>
-      <w:rPr>
-        <w:u w:val="none"/>
-      </w:rPr>
-    </w:lvl>
-    <w:lvl w:ilvl="1">
-      <w:start w:val="1"/>
-      <w:numFmt w:val="bullet"/>
-      <w:lvlText w:val="-"/>
-      <w:lvlJc w:val="left"/>
-      <w:pPr>
-        <w:ind w:left="1440" w:hanging="360"/>
-      </w:pPr>
-      <w:rPr>
-        <w:u w:val="none"/>
-      </w:rPr>
-    </w:lvl>
-    <w:lvl w:ilvl="2">
-      <w:start w:val="1"/>
-      <w:numFmt w:val="bullet"/>
-      <w:lvlText w:val="-"/>
-      <w:lvlJc w:val="left"/>
-      <w:pPr>
-        <w:ind w:left="2160" w:hanging="360"/>
-      </w:pPr>
-      <w:rPr>
-        <w:u w:val="none"/>
-      </w:rPr>
-    </w:lvl>
-    <w:lvl w:ilvl="3">
-      <w:start w:val="1"/>
-      <w:numFmt w:val="bullet"/>
-      <w:lvlText w:val="-"/>
-      <w:lvlJc w:val="left"/>
-      <w:pPr>
-        <w:ind w:left="2880" w:hanging="360"/>
-      </w:pPr>
-      <w:rPr>
-        <w:u w:val="none"/>
-      </w:rPr>
-    </w:lvl>
-    <w:lvl w:ilvl="4">
-      <w:start w:val="1"/>
-      <w:numFmt w:val="bullet"/>
-      <w:lvlText w:val="-"/>
-      <w:lvlJc w:val="left"/>
-      <w:pPr>
-        <w:ind w:left="3600" w:hanging="360"/>
-      </w:pPr>
-      <w:rPr>
-        <w:u w:val="none"/>
-      </w:rPr>
-    </w:lvl>
-    <w:lvl w:ilvl="5">
-      <w:start w:val="1"/>
-      <w:numFmt w:val="bullet"/>
-      <w:lvlText w:val="-"/>
-      <w:lvlJc w:val="left"/>
-      <w:pPr>
-        <w:ind w:left="4320" w:hanging="360"/>
-      </w:pPr>
-      <w:rPr>
-        <w:u w:val="none"/>
-      </w:rPr>
-    </w:lvl>
-    <w:lvl w:ilvl="6">
-      <w:start w:val="1"/>
-      <w:numFmt w:val="bullet"/>
-      <w:lvlText w:val="-"/>
-      <w:lvlJc w:val="left"/>
-      <w:pPr>
-        <w:ind w:left="5040" w:hanging="360"/>
-      </w:pPr>
-      <w:rPr>
-        <w:u w:val="none"/>
-      </w:rPr>
-    </w:lvl>
-    <w:lvl w:ilvl="7">
-      <w:start w:val="1"/>
-      <w:numFmt w:val="bullet"/>
-      <w:lvlText w:val="-"/>
-      <w:lvlJc w:val="left"/>
-      <w:pPr>
-        <w:ind w:left="5760" w:hanging="360"/>
-      </w:pPr>
-      <w:rPr>
-        <w:u w:val="none"/>
-      </w:rPr>
-    </w:lvl>
-    <w:lvl w:ilvl="8">
-      <w:start w:val="1"/>
-      <w:numFmt w:val="bullet"/>
-      <w:lvlText w:val="-"/>
-      <w:lvlJc w:val="left"/>
-      <w:pPr>
-        <w:ind w:left="6480" w:hanging="360"/>
-      </w:pPr>
-      <w:rPr>
-        <w:u w:val="none"/>
-      </w:rPr>
-    </w:lvl>
-  </w:abstractNum>
-  <w:abstractNum w:abstractNumId="11" w15:restartNumberingAfterBreak="0">
-    <w:nsid w:val="569B3377"/>
-    <w:multiLevelType w:val="multilevel"/>
-    <w:tmpl w:val="1EA61EFA"/>
+    <w:tmpl w:val="97AE5884"/>
     <w:lvl w:ilvl="0">
       <w:start w:val="1"/>
       <w:numFmt w:val="decimal"/>
@@ -14706,10 +15176,10 @@
       </w:rPr>
     </w:lvl>
   </w:abstractNum>
-  <w:abstractNum w:abstractNumId="12" w15:restartNumberingAfterBreak="0">
-    <w:nsid w:val="6D8025BA"/>
+  <w:abstractNum w:abstractNumId="15" w15:restartNumberingAfterBreak="0">
+    <w:nsid w:val="7EC40262"/>
     <w:multiLevelType w:val="multilevel"/>
-    <w:tmpl w:val="2806EF70"/>
+    <w:tmpl w:val="0CE27C50"/>
     <w:lvl w:ilvl="0">
       <w:start w:val="1"/>
       <w:numFmt w:val="decimal"/>
@@ -14819,391 +15289,52 @@
       </w:rPr>
     </w:lvl>
   </w:abstractNum>
-  <w:abstractNum w:abstractNumId="13" w15:restartNumberingAfterBreak="0">
-    <w:nsid w:val="6FE87741"/>
-    <w:multiLevelType w:val="multilevel"/>
-    <w:tmpl w:val="9D381680"/>
-    <w:lvl w:ilvl="0">
-      <w:start w:val="1"/>
-      <w:numFmt w:val="decimal"/>
-      <w:lvlText w:val="%1)"/>
-      <w:lvlJc w:val="left"/>
-      <w:pPr>
-        <w:ind w:left="720" w:hanging="360"/>
-      </w:pPr>
-      <w:rPr>
-        <w:u w:val="none"/>
-      </w:rPr>
-    </w:lvl>
-    <w:lvl w:ilvl="1">
-      <w:start w:val="1"/>
-      <w:numFmt w:val="lowerLetter"/>
-      <w:lvlText w:val="%2)"/>
-      <w:lvlJc w:val="left"/>
-      <w:pPr>
-        <w:ind w:left="1440" w:hanging="360"/>
-      </w:pPr>
-      <w:rPr>
-        <w:u w:val="none"/>
-      </w:rPr>
-    </w:lvl>
-    <w:lvl w:ilvl="2">
-      <w:start w:val="1"/>
-      <w:numFmt w:val="lowerRoman"/>
-      <w:lvlText w:val="%3)"/>
-      <w:lvlJc w:val="right"/>
-      <w:pPr>
-        <w:ind w:left="2160" w:hanging="360"/>
-      </w:pPr>
-      <w:rPr>
-        <w:u w:val="none"/>
-      </w:rPr>
-    </w:lvl>
-    <w:lvl w:ilvl="3">
-      <w:start w:val="1"/>
-      <w:numFmt w:val="decimal"/>
-      <w:lvlText w:val="(%4)"/>
-      <w:lvlJc w:val="left"/>
-      <w:pPr>
-        <w:ind w:left="2880" w:hanging="360"/>
-      </w:pPr>
-      <w:rPr>
-        <w:u w:val="none"/>
-      </w:rPr>
-    </w:lvl>
-    <w:lvl w:ilvl="4">
-      <w:start w:val="1"/>
-      <w:numFmt w:val="lowerLetter"/>
-      <w:lvlText w:val="(%5)"/>
-      <w:lvlJc w:val="left"/>
-      <w:pPr>
-        <w:ind w:left="3600" w:hanging="360"/>
-      </w:pPr>
-      <w:rPr>
-        <w:u w:val="none"/>
-      </w:rPr>
-    </w:lvl>
-    <w:lvl w:ilvl="5">
-      <w:start w:val="1"/>
-      <w:numFmt w:val="lowerRoman"/>
-      <w:lvlText w:val="(%6)"/>
-      <w:lvlJc w:val="right"/>
-      <w:pPr>
-        <w:ind w:left="4320" w:hanging="360"/>
-      </w:pPr>
-      <w:rPr>
-        <w:u w:val="none"/>
-      </w:rPr>
-    </w:lvl>
-    <w:lvl w:ilvl="6">
-      <w:start w:val="1"/>
-      <w:numFmt w:val="decimal"/>
-      <w:lvlText w:val="%7."/>
-      <w:lvlJc w:val="left"/>
-      <w:pPr>
-        <w:ind w:left="5040" w:hanging="360"/>
-      </w:pPr>
-      <w:rPr>
-        <w:u w:val="none"/>
-      </w:rPr>
-    </w:lvl>
-    <w:lvl w:ilvl="7">
-      <w:start w:val="1"/>
-      <w:numFmt w:val="lowerLetter"/>
-      <w:lvlText w:val="%8."/>
-      <w:lvlJc w:val="left"/>
-      <w:pPr>
-        <w:ind w:left="5760" w:hanging="360"/>
-      </w:pPr>
-      <w:rPr>
-        <w:u w:val="none"/>
-      </w:rPr>
-    </w:lvl>
-    <w:lvl w:ilvl="8">
-      <w:start w:val="1"/>
-      <w:numFmt w:val="lowerRoman"/>
-      <w:lvlText w:val="%9."/>
-      <w:lvlJc w:val="right"/>
-      <w:pPr>
-        <w:ind w:left="6480" w:hanging="360"/>
-      </w:pPr>
-      <w:rPr>
-        <w:u w:val="none"/>
-      </w:rPr>
-    </w:lvl>
-  </w:abstractNum>
-  <w:abstractNum w:abstractNumId="14" w15:restartNumberingAfterBreak="0">
-    <w:nsid w:val="71BE4CBC"/>
-    <w:multiLevelType w:val="multilevel"/>
-    <w:tmpl w:val="074431F4"/>
-    <w:lvl w:ilvl="0">
-      <w:start w:val="1"/>
-      <w:numFmt w:val="decimal"/>
-      <w:lvlText w:val="%1."/>
-      <w:lvlJc w:val="left"/>
-      <w:pPr>
-        <w:ind w:left="1440" w:hanging="360"/>
-      </w:pPr>
-      <w:rPr>
-        <w:u w:val="none"/>
-      </w:rPr>
-    </w:lvl>
-    <w:lvl w:ilvl="1">
-      <w:start w:val="1"/>
-      <w:numFmt w:val="lowerLetter"/>
-      <w:lvlText w:val="%2."/>
-      <w:lvlJc w:val="left"/>
-      <w:pPr>
-        <w:ind w:left="2160" w:hanging="360"/>
-      </w:pPr>
-      <w:rPr>
-        <w:u w:val="none"/>
-      </w:rPr>
-    </w:lvl>
-    <w:lvl w:ilvl="2">
-      <w:start w:val="1"/>
-      <w:numFmt w:val="lowerRoman"/>
-      <w:lvlText w:val="%3."/>
-      <w:lvlJc w:val="right"/>
-      <w:pPr>
-        <w:ind w:left="2880" w:hanging="360"/>
-      </w:pPr>
-      <w:rPr>
-        <w:u w:val="none"/>
-      </w:rPr>
-    </w:lvl>
-    <w:lvl w:ilvl="3">
-      <w:start w:val="1"/>
-      <w:numFmt w:val="decimal"/>
-      <w:lvlText w:val="%4."/>
-      <w:lvlJc w:val="left"/>
-      <w:pPr>
-        <w:ind w:left="3600" w:hanging="360"/>
-      </w:pPr>
-      <w:rPr>
-        <w:u w:val="none"/>
-      </w:rPr>
-    </w:lvl>
-    <w:lvl w:ilvl="4">
-      <w:start w:val="1"/>
-      <w:numFmt w:val="lowerLetter"/>
-      <w:lvlText w:val="%5."/>
-      <w:lvlJc w:val="left"/>
-      <w:pPr>
-        <w:ind w:left="4320" w:hanging="360"/>
-      </w:pPr>
-      <w:rPr>
-        <w:u w:val="none"/>
-      </w:rPr>
-    </w:lvl>
-    <w:lvl w:ilvl="5">
-      <w:start w:val="1"/>
-      <w:numFmt w:val="lowerRoman"/>
-      <w:lvlText w:val="%6."/>
-      <w:lvlJc w:val="right"/>
-      <w:pPr>
-        <w:ind w:left="5040" w:hanging="360"/>
-      </w:pPr>
-      <w:rPr>
-        <w:u w:val="none"/>
-      </w:rPr>
-    </w:lvl>
-    <w:lvl w:ilvl="6">
-      <w:start w:val="1"/>
-      <w:numFmt w:val="decimal"/>
-      <w:lvlText w:val="%7."/>
-      <w:lvlJc w:val="left"/>
-      <w:pPr>
-        <w:ind w:left="5760" w:hanging="360"/>
-      </w:pPr>
-      <w:rPr>
-        <w:u w:val="none"/>
-      </w:rPr>
-    </w:lvl>
-    <w:lvl w:ilvl="7">
-      <w:start w:val="1"/>
-      <w:numFmt w:val="lowerLetter"/>
-      <w:lvlText w:val="%8."/>
-      <w:lvlJc w:val="left"/>
-      <w:pPr>
-        <w:ind w:left="6480" w:hanging="360"/>
-      </w:pPr>
-      <w:rPr>
-        <w:u w:val="none"/>
-      </w:rPr>
-    </w:lvl>
-    <w:lvl w:ilvl="8">
-      <w:start w:val="1"/>
-      <w:numFmt w:val="lowerRoman"/>
-      <w:lvlText w:val="%9."/>
-      <w:lvlJc w:val="right"/>
-      <w:pPr>
-        <w:ind w:left="7200" w:hanging="360"/>
-      </w:pPr>
-      <w:rPr>
-        <w:u w:val="none"/>
-      </w:rPr>
-    </w:lvl>
-  </w:abstractNum>
-  <w:abstractNum w:abstractNumId="15" w15:restartNumberingAfterBreak="0">
-    <w:nsid w:val="7AF25721"/>
-    <w:multiLevelType w:val="multilevel"/>
-    <w:tmpl w:val="C1B0F2F4"/>
-    <w:lvl w:ilvl="0">
-      <w:start w:val="1"/>
-      <w:numFmt w:val="decimal"/>
-      <w:lvlText w:val="%1."/>
-      <w:lvlJc w:val="left"/>
-      <w:pPr>
-        <w:ind w:left="1440" w:hanging="360"/>
-      </w:pPr>
-      <w:rPr>
-        <w:u w:val="none"/>
-      </w:rPr>
-    </w:lvl>
-    <w:lvl w:ilvl="1">
-      <w:start w:val="1"/>
-      <w:numFmt w:val="lowerLetter"/>
-      <w:lvlText w:val="%2."/>
-      <w:lvlJc w:val="left"/>
-      <w:pPr>
-        <w:ind w:left="2160" w:hanging="360"/>
-      </w:pPr>
-      <w:rPr>
-        <w:u w:val="none"/>
-      </w:rPr>
-    </w:lvl>
-    <w:lvl w:ilvl="2">
-      <w:start w:val="1"/>
-      <w:numFmt w:val="lowerRoman"/>
-      <w:lvlText w:val="%3."/>
-      <w:lvlJc w:val="right"/>
-      <w:pPr>
-        <w:ind w:left="2880" w:hanging="360"/>
-      </w:pPr>
-      <w:rPr>
-        <w:u w:val="none"/>
-      </w:rPr>
-    </w:lvl>
-    <w:lvl w:ilvl="3">
-      <w:start w:val="1"/>
-      <w:numFmt w:val="decimal"/>
-      <w:lvlText w:val="%4."/>
-      <w:lvlJc w:val="left"/>
-      <w:pPr>
-        <w:ind w:left="3600" w:hanging="360"/>
-      </w:pPr>
-      <w:rPr>
-        <w:u w:val="none"/>
-      </w:rPr>
-    </w:lvl>
-    <w:lvl w:ilvl="4">
-      <w:start w:val="1"/>
-      <w:numFmt w:val="lowerLetter"/>
-      <w:lvlText w:val="%5."/>
-      <w:lvlJc w:val="left"/>
-      <w:pPr>
-        <w:ind w:left="4320" w:hanging="360"/>
-      </w:pPr>
-      <w:rPr>
-        <w:u w:val="none"/>
-      </w:rPr>
-    </w:lvl>
-    <w:lvl w:ilvl="5">
-      <w:start w:val="1"/>
-      <w:numFmt w:val="lowerRoman"/>
-      <w:lvlText w:val="%6."/>
-      <w:lvlJc w:val="right"/>
-      <w:pPr>
-        <w:ind w:left="5040" w:hanging="360"/>
-      </w:pPr>
-      <w:rPr>
-        <w:u w:val="none"/>
-      </w:rPr>
-    </w:lvl>
-    <w:lvl w:ilvl="6">
-      <w:start w:val="1"/>
-      <w:numFmt w:val="decimal"/>
-      <w:lvlText w:val="%7."/>
-      <w:lvlJc w:val="left"/>
-      <w:pPr>
-        <w:ind w:left="5760" w:hanging="360"/>
-      </w:pPr>
-      <w:rPr>
-        <w:u w:val="none"/>
-      </w:rPr>
-    </w:lvl>
-    <w:lvl w:ilvl="7">
-      <w:start w:val="1"/>
-      <w:numFmt w:val="lowerLetter"/>
-      <w:lvlText w:val="%8."/>
-      <w:lvlJc w:val="left"/>
-      <w:pPr>
-        <w:ind w:left="6480" w:hanging="360"/>
-      </w:pPr>
-      <w:rPr>
-        <w:u w:val="none"/>
-      </w:rPr>
-    </w:lvl>
-    <w:lvl w:ilvl="8">
-      <w:start w:val="1"/>
-      <w:numFmt w:val="lowerRoman"/>
-      <w:lvlText w:val="%9."/>
-      <w:lvlJc w:val="right"/>
-      <w:pPr>
-        <w:ind w:left="7200" w:hanging="360"/>
-      </w:pPr>
-      <w:rPr>
-        <w:u w:val="none"/>
-      </w:rPr>
-    </w:lvl>
-  </w:abstractNum>
-  <w:num w:numId="1" w16cid:durableId="1089346444">
+  <w:num w:numId="1" w16cid:durableId="1741250150">
+    <w:abstractNumId w:val="0"/>
+  </w:num>
+  <w:num w:numId="2" w16cid:durableId="1637758990">
     <w:abstractNumId w:val="12"/>
   </w:num>
-  <w:num w:numId="2" w16cid:durableId="1673948787">
+  <w:num w:numId="3" w16cid:durableId="1260868559">
+    <w:abstractNumId w:val="5"/>
+  </w:num>
+  <w:num w:numId="4" w16cid:durableId="13500835">
+    <w:abstractNumId w:val="3"/>
+  </w:num>
+  <w:num w:numId="5" w16cid:durableId="1722047477">
+    <w:abstractNumId w:val="15"/>
+  </w:num>
+  <w:num w:numId="6" w16cid:durableId="1779889">
+    <w:abstractNumId w:val="4"/>
+  </w:num>
+  <w:num w:numId="7" w16cid:durableId="541283434">
     <w:abstractNumId w:val="13"/>
   </w:num>
-  <w:num w:numId="3" w16cid:durableId="1610045731">
+  <w:num w:numId="8" w16cid:durableId="1391538426">
     <w:abstractNumId w:val="10"/>
   </w:num>
-  <w:num w:numId="4" w16cid:durableId="762144677">
-    <w:abstractNumId w:val="15"/>
+  <w:num w:numId="9" w16cid:durableId="686449837">
+    <w:abstractNumId w:val="9"/>
   </w:num>
-  <w:num w:numId="5" w16cid:durableId="1565677026">
-    <w:abstractNumId w:val="0"/>
+  <w:num w:numId="10" w16cid:durableId="328102548">
+    <w:abstractNumId w:val="8"/>
   </w:num>
-  <w:num w:numId="6" w16cid:durableId="327026996">
+  <w:num w:numId="11" w16cid:durableId="1874535175">
     <w:abstractNumId w:val="7"/>
   </w:num>
-  <w:num w:numId="7" w16cid:durableId="335309168">
-    <w:abstractNumId w:val="3"/>
+  <w:num w:numId="12" w16cid:durableId="1892763744">
+    <w:abstractNumId w:val="6"/>
   </w:num>
-  <w:num w:numId="8" w16cid:durableId="1679042413">
+  <w:num w:numId="13" w16cid:durableId="713579049">
+    <w:abstractNumId w:val="11"/>
+  </w:num>
+  <w:num w:numId="14" w16cid:durableId="2127850083">
+    <w:abstractNumId w:val="14"/>
+  </w:num>
+  <w:num w:numId="15" w16cid:durableId="328794202">
     <w:abstractNumId w:val="2"/>
   </w:num>
-  <w:num w:numId="9" w16cid:durableId="1147091412">
-    <w:abstractNumId w:val="6"/>
-  </w:num>
-  <w:num w:numId="10" w16cid:durableId="392970011">
-    <w:abstractNumId w:val="14"/>
-  </w:num>
-  <w:num w:numId="11" w16cid:durableId="690106489">
-    <w:abstractNumId w:val="5"/>
-  </w:num>
-  <w:num w:numId="12" w16cid:durableId="1642736349">
-    <w:abstractNumId w:val="8"/>
-  </w:num>
-  <w:num w:numId="13" w16cid:durableId="416830224">
-    <w:abstractNumId w:val="4"/>
-  </w:num>
-  <w:num w:numId="14" w16cid:durableId="1855222348">
-    <w:abstractNumId w:val="11"/>
-  </w:num>
-  <w:num w:numId="15" w16cid:durableId="31616057">
-    <w:abstractNumId w:val="9"/>
-  </w:num>
-  <w:num w:numId="16" w16cid:durableId="2107457990">
+  <w:num w:numId="16" w16cid:durableId="657809366">
     <w:abstractNumId w:val="1"/>
   </w:num>
 </w:numbering>

</xml_diff>

<commit_message>
updated add and added UML
</commit_message>
<xml_diff>
--- a/docs/assignment_2/ADD.docx
+++ b/docs/assignment_2/ADD.docx
@@ -56,8 +56,18 @@
           <w:sz w:val="24"/>
           <w:szCs w:val="24"/>
         </w:rPr>
-        <w:t xml:space="preserve"> Creating a new turing machine</w:t>
-      </w:r>
+        <w:t xml:space="preserve"> Creating a new turing </w:t>
+      </w:r>
+      <w:proofErr w:type="gramStart"/>
+      <w:r>
+        <w:rPr>
+          <w:rFonts w:ascii="David" w:eastAsia="David" w:hAnsi="David" w:cs="David"/>
+          <w:sz w:val="24"/>
+          <w:szCs w:val="24"/>
+        </w:rPr>
+        <w:t>machine</w:t>
+      </w:r>
+      <w:proofErr w:type="gramEnd"/>
     </w:p>
     <w:p>
       <w:pPr>
@@ -152,8 +162,18 @@
           <w:sz w:val="24"/>
           <w:szCs w:val="24"/>
         </w:rPr>
-        <w:t>: System creates the turing machine</w:t>
-      </w:r>
+        <w:t xml:space="preserve">: System creates the turing </w:t>
+      </w:r>
+      <w:proofErr w:type="gramStart"/>
+      <w:r>
+        <w:rPr>
+          <w:rFonts w:ascii="David" w:eastAsia="David" w:hAnsi="David" w:cs="David"/>
+          <w:sz w:val="24"/>
+          <w:szCs w:val="24"/>
+        </w:rPr>
+        <w:t>machine</w:t>
+      </w:r>
+      <w:proofErr w:type="gramEnd"/>
     </w:p>
     <w:p>
       <w:pPr>
@@ -239,8 +259,18 @@
           <w:sz w:val="24"/>
           <w:szCs w:val="24"/>
         </w:rPr>
-        <w:t>navigate to the turing machine creation section</w:t>
-      </w:r>
+        <w:t xml:space="preserve">navigate to the turing machine creation </w:t>
+      </w:r>
+      <w:proofErr w:type="gramStart"/>
+      <w:r>
+        <w:rPr>
+          <w:rFonts w:ascii="David" w:eastAsia="David" w:hAnsi="David" w:cs="David"/>
+          <w:sz w:val="24"/>
+          <w:szCs w:val="24"/>
+        </w:rPr>
+        <w:t>section</w:t>
+      </w:r>
+      <w:proofErr w:type="gramEnd"/>
     </w:p>
     <w:p>
       <w:pPr>
@@ -262,8 +292,18 @@
           <w:sz w:val="24"/>
           <w:szCs w:val="24"/>
         </w:rPr>
-        <w:t>Use the visual code editor to create the turing machine states, transitions and initial/final states</w:t>
-      </w:r>
+        <w:t xml:space="preserve">Use the visual code editor to create the turing machine states, transitions and initial/final </w:t>
+      </w:r>
+      <w:proofErr w:type="gramStart"/>
+      <w:r>
+        <w:rPr>
+          <w:rFonts w:ascii="David" w:eastAsia="David" w:hAnsi="David" w:cs="David"/>
+          <w:sz w:val="24"/>
+          <w:szCs w:val="24"/>
+        </w:rPr>
+        <w:t>states</w:t>
+      </w:r>
+      <w:proofErr w:type="gramEnd"/>
     </w:p>
     <w:p>
       <w:pPr>
@@ -284,8 +324,18 @@
           <w:sz w:val="24"/>
           <w:szCs w:val="24"/>
         </w:rPr>
-        <w:t>Create the turing machine with a unique identifier</w:t>
-      </w:r>
+        <w:t xml:space="preserve">Create the turing machine with a unique </w:t>
+      </w:r>
+      <w:proofErr w:type="gramStart"/>
+      <w:r>
+        <w:rPr>
+          <w:rFonts w:ascii="David" w:eastAsia="David" w:hAnsi="David" w:cs="David"/>
+          <w:sz w:val="24"/>
+          <w:szCs w:val="24"/>
+        </w:rPr>
+        <w:t>identifier</w:t>
+      </w:r>
+      <w:proofErr w:type="gramEnd"/>
     </w:p>
     <w:tbl>
       <w:tblPr>
@@ -638,7 +688,25 @@
                 <w:sz w:val="24"/>
                 <w:szCs w:val="24"/>
               </w:rPr>
-              <w:t>empty string ,invalid code that does not compile</w:t>
+              <w:t xml:space="preserve">empty </w:t>
+            </w:r>
+            <w:proofErr w:type="gramStart"/>
+            <w:r>
+              <w:rPr>
+                <w:rFonts w:ascii="David" w:eastAsia="David" w:hAnsi="David" w:cs="David"/>
+                <w:sz w:val="24"/>
+                <w:szCs w:val="24"/>
+              </w:rPr>
+              <w:t>string ,invalid</w:t>
+            </w:r>
+            <w:proofErr w:type="gramEnd"/>
+            <w:r>
+              <w:rPr>
+                <w:rFonts w:ascii="David" w:eastAsia="David" w:hAnsi="David" w:cs="David"/>
+                <w:sz w:val="24"/>
+                <w:szCs w:val="24"/>
+              </w:rPr>
+              <w:t xml:space="preserve"> code that does not compile</w:t>
             </w:r>
           </w:p>
         </w:tc>
@@ -986,17 +1054,28 @@
         <w:bidi w:val="0"/>
         <w:rPr>
           <w:rFonts w:ascii="David" w:eastAsia="David" w:hAnsi="David" w:cs="David"/>
-          <w:sz w:val="24"/>
-          <w:szCs w:val="24"/>
-        </w:rPr>
-      </w:pPr>
-      <w:r>
-        <w:rPr>
-          <w:rFonts w:ascii="David" w:eastAsia="David" w:hAnsi="David" w:cs="David"/>
-          <w:sz w:val="24"/>
-          <w:szCs w:val="24"/>
+          <w:sz w:val="36"/>
+          <w:szCs w:val="36"/>
           <w:u w:val="single"/>
         </w:rPr>
+      </w:pPr>
+    </w:p>
+    <w:p>
+      <w:pPr>
+        <w:bidi w:val="0"/>
+        <w:rPr>
+          <w:rFonts w:ascii="David" w:eastAsia="David" w:hAnsi="David" w:cs="David"/>
+          <w:sz w:val="24"/>
+          <w:szCs w:val="24"/>
+        </w:rPr>
+      </w:pPr>
+      <w:r>
+        <w:rPr>
+          <w:rFonts w:ascii="David" w:eastAsia="David" w:hAnsi="David" w:cs="David"/>
+          <w:sz w:val="24"/>
+          <w:szCs w:val="24"/>
+          <w:u w:val="single"/>
+        </w:rPr>
         <w:t>Use case 2:</w:t>
       </w:r>
       <w:r>
@@ -1005,8 +1084,18 @@
           <w:sz w:val="24"/>
           <w:szCs w:val="24"/>
         </w:rPr>
-        <w:t xml:space="preserve"> Editing an Existing Turing machine</w:t>
-      </w:r>
+        <w:t xml:space="preserve"> Editing an Existing Turing </w:t>
+      </w:r>
+      <w:proofErr w:type="gramStart"/>
+      <w:r>
+        <w:rPr>
+          <w:rFonts w:ascii="David" w:eastAsia="David" w:hAnsi="David" w:cs="David"/>
+          <w:sz w:val="24"/>
+          <w:szCs w:val="24"/>
+        </w:rPr>
+        <w:t>machine</w:t>
+      </w:r>
+      <w:proofErr w:type="gramEnd"/>
     </w:p>
     <w:p>
       <w:pPr>
@@ -1029,7 +1118,6 @@
           <w:sz w:val="24"/>
           <w:szCs w:val="24"/>
         </w:rPr>
-        <w:lastRenderedPageBreak/>
         <w:t>Actor</w:t>
       </w:r>
       <w:r>
@@ -1102,8 +1190,18 @@
           <w:sz w:val="24"/>
           <w:szCs w:val="24"/>
         </w:rPr>
-        <w:t>: Turing machine updated</w:t>
-      </w:r>
+        <w:t xml:space="preserve">: Turing machine </w:t>
+      </w:r>
+      <w:proofErr w:type="gramStart"/>
+      <w:r>
+        <w:rPr>
+          <w:rFonts w:ascii="David" w:eastAsia="David" w:hAnsi="David" w:cs="David"/>
+          <w:sz w:val="24"/>
+          <w:szCs w:val="24"/>
+        </w:rPr>
+        <w:t>updated</w:t>
+      </w:r>
+      <w:proofErr w:type="gramEnd"/>
     </w:p>
     <w:p>
       <w:pPr>
@@ -1189,8 +1287,18 @@
           <w:sz w:val="24"/>
           <w:szCs w:val="24"/>
         </w:rPr>
-        <w:t>Access the list of saved Turing machines</w:t>
-      </w:r>
+        <w:t xml:space="preserve">Access the list of saved Turing </w:t>
+      </w:r>
+      <w:proofErr w:type="gramStart"/>
+      <w:r>
+        <w:rPr>
+          <w:rFonts w:ascii="David" w:eastAsia="David" w:hAnsi="David" w:cs="David"/>
+          <w:sz w:val="24"/>
+          <w:szCs w:val="24"/>
+        </w:rPr>
+        <w:t>machines</w:t>
+      </w:r>
+      <w:proofErr w:type="gramEnd"/>
     </w:p>
     <w:p>
       <w:pPr>
@@ -1212,8 +1320,18 @@
           <w:sz w:val="24"/>
           <w:szCs w:val="24"/>
         </w:rPr>
-        <w:t>selected desired turing machine</w:t>
-      </w:r>
+        <w:t xml:space="preserve">selected desired turing </w:t>
+      </w:r>
+      <w:proofErr w:type="gramStart"/>
+      <w:r>
+        <w:rPr>
+          <w:rFonts w:ascii="David" w:eastAsia="David" w:hAnsi="David" w:cs="David"/>
+          <w:sz w:val="24"/>
+          <w:szCs w:val="24"/>
+        </w:rPr>
+        <w:t>machine</w:t>
+      </w:r>
+      <w:proofErr w:type="gramEnd"/>
     </w:p>
     <w:p>
       <w:pPr>
@@ -1235,8 +1353,18 @@
           <w:sz w:val="24"/>
           <w:szCs w:val="24"/>
         </w:rPr>
-        <w:t>user the visual code editor to make modifications</w:t>
-      </w:r>
+        <w:t xml:space="preserve">user the visual code editor to make </w:t>
+      </w:r>
+      <w:proofErr w:type="gramStart"/>
+      <w:r>
+        <w:rPr>
+          <w:rFonts w:ascii="David" w:eastAsia="David" w:hAnsi="David" w:cs="David"/>
+          <w:sz w:val="24"/>
+          <w:szCs w:val="24"/>
+        </w:rPr>
+        <w:t>modifications</w:t>
+      </w:r>
+      <w:proofErr w:type="gramEnd"/>
     </w:p>
     <w:p>
       <w:pPr>
@@ -1257,8 +1385,18 @@
           <w:sz w:val="24"/>
           <w:szCs w:val="24"/>
         </w:rPr>
-        <w:t>Save the changes</w:t>
-      </w:r>
+        <w:t xml:space="preserve">Save the </w:t>
+      </w:r>
+      <w:proofErr w:type="gramStart"/>
+      <w:r>
+        <w:rPr>
+          <w:rFonts w:ascii="David" w:eastAsia="David" w:hAnsi="David" w:cs="David"/>
+          <w:sz w:val="24"/>
+          <w:szCs w:val="24"/>
+        </w:rPr>
+        <w:t>changes</w:t>
+      </w:r>
+      <w:proofErr w:type="gramEnd"/>
     </w:p>
     <w:p>
       <w:pPr>
@@ -1653,7 +1791,25 @@
                 <w:sz w:val="24"/>
                 <w:szCs w:val="24"/>
               </w:rPr>
-              <w:t>the system detects the attack , and prevents it using several techniques like honey pot..</w:t>
+              <w:t xml:space="preserve">the system detects the </w:t>
+            </w:r>
+            <w:proofErr w:type="gramStart"/>
+            <w:r>
+              <w:rPr>
+                <w:rFonts w:ascii="David" w:eastAsia="David" w:hAnsi="David" w:cs="David"/>
+                <w:sz w:val="24"/>
+                <w:szCs w:val="24"/>
+              </w:rPr>
+              <w:t>attack ,</w:t>
+            </w:r>
+            <w:proofErr w:type="gramEnd"/>
+            <w:r>
+              <w:rPr>
+                <w:rFonts w:ascii="David" w:eastAsia="David" w:hAnsi="David" w:cs="David"/>
+                <w:sz w:val="24"/>
+                <w:szCs w:val="24"/>
+              </w:rPr>
+              <w:t xml:space="preserve"> and prevents it using several techniques like honey pot..</w:t>
             </w:r>
           </w:p>
         </w:tc>
@@ -1999,8 +2155,18 @@
           <w:sz w:val="24"/>
           <w:szCs w:val="24"/>
         </w:rPr>
-        <w:t xml:space="preserve"> Saving a Turing machine</w:t>
-      </w:r>
+        <w:t xml:space="preserve"> Saving a Turing </w:t>
+      </w:r>
+      <w:proofErr w:type="gramStart"/>
+      <w:r>
+        <w:rPr>
+          <w:rFonts w:ascii="David" w:eastAsia="David" w:hAnsi="David" w:cs="David"/>
+          <w:sz w:val="24"/>
+          <w:szCs w:val="24"/>
+        </w:rPr>
+        <w:t>machine</w:t>
+      </w:r>
+      <w:proofErr w:type="gramEnd"/>
     </w:p>
     <w:p>
       <w:pPr>
@@ -2023,7 +2189,6 @@
           <w:sz w:val="24"/>
           <w:szCs w:val="24"/>
         </w:rPr>
-        <w:lastRenderedPageBreak/>
         <w:t>Actor</w:t>
       </w:r>
       <w:r>
@@ -2096,8 +2261,18 @@
           <w:sz w:val="24"/>
           <w:szCs w:val="24"/>
         </w:rPr>
-        <w:t>: system save the turing machine</w:t>
-      </w:r>
+        <w:t xml:space="preserve">: system save the turing </w:t>
+      </w:r>
+      <w:proofErr w:type="gramStart"/>
+      <w:r>
+        <w:rPr>
+          <w:rFonts w:ascii="David" w:eastAsia="David" w:hAnsi="David" w:cs="David"/>
+          <w:sz w:val="24"/>
+          <w:szCs w:val="24"/>
+        </w:rPr>
+        <w:t>machine</w:t>
+      </w:r>
+      <w:proofErr w:type="gramEnd"/>
     </w:p>
     <w:p>
       <w:pPr>
@@ -2128,7 +2303,25 @@
           <w:sz w:val="24"/>
           <w:szCs w:val="24"/>
         </w:rPr>
-        <w:t>: user_id, code , id / name of the turing machine</w:t>
+        <w:t xml:space="preserve">: user_id, </w:t>
+      </w:r>
+      <w:proofErr w:type="gramStart"/>
+      <w:r>
+        <w:rPr>
+          <w:rFonts w:ascii="David" w:eastAsia="David" w:hAnsi="David" w:cs="David"/>
+          <w:sz w:val="24"/>
+          <w:szCs w:val="24"/>
+        </w:rPr>
+        <w:t>code ,</w:t>
+      </w:r>
+      <w:proofErr w:type="gramEnd"/>
+      <w:r>
+        <w:rPr>
+          <w:rFonts w:ascii="David" w:eastAsia="David" w:hAnsi="David" w:cs="David"/>
+          <w:sz w:val="24"/>
+          <w:szCs w:val="24"/>
+        </w:rPr>
+        <w:t xml:space="preserve"> id / name of the turing machine</w:t>
       </w:r>
     </w:p>
     <w:p>
@@ -2183,8 +2376,18 @@
           <w:sz w:val="24"/>
           <w:szCs w:val="24"/>
         </w:rPr>
-        <w:t>Complete the creation or modification of a turing machine</w:t>
-      </w:r>
+        <w:t xml:space="preserve">Complete the creation or modification of a turing </w:t>
+      </w:r>
+      <w:proofErr w:type="gramStart"/>
+      <w:r>
+        <w:rPr>
+          <w:rFonts w:ascii="David" w:eastAsia="David" w:hAnsi="David" w:cs="David"/>
+          <w:sz w:val="24"/>
+          <w:szCs w:val="24"/>
+        </w:rPr>
+        <w:t>machine</w:t>
+      </w:r>
+      <w:proofErr w:type="gramEnd"/>
     </w:p>
     <w:p>
       <w:pPr>
@@ -2206,8 +2409,18 @@
           <w:sz w:val="24"/>
           <w:szCs w:val="24"/>
         </w:rPr>
-        <w:t>choose to save the turing machine</w:t>
-      </w:r>
+        <w:t xml:space="preserve">choose to save the turing </w:t>
+      </w:r>
+      <w:proofErr w:type="gramStart"/>
+      <w:r>
+        <w:rPr>
+          <w:rFonts w:ascii="David" w:eastAsia="David" w:hAnsi="David" w:cs="David"/>
+          <w:sz w:val="24"/>
+          <w:szCs w:val="24"/>
+        </w:rPr>
+        <w:t>machine</w:t>
+      </w:r>
+      <w:proofErr w:type="gramEnd"/>
     </w:p>
     <w:p>
       <w:pPr>
@@ -2229,8 +2442,18 @@
           <w:sz w:val="24"/>
           <w:szCs w:val="24"/>
         </w:rPr>
-        <w:t>provide a name or identifier for the saved turing machine</w:t>
-      </w:r>
+        <w:t xml:space="preserve">provide a name or identifier for the saved turing </w:t>
+      </w:r>
+      <w:proofErr w:type="gramStart"/>
+      <w:r>
+        <w:rPr>
+          <w:rFonts w:ascii="David" w:eastAsia="David" w:hAnsi="David" w:cs="David"/>
+          <w:sz w:val="24"/>
+          <w:szCs w:val="24"/>
+        </w:rPr>
+        <w:t>machine</w:t>
+      </w:r>
+      <w:proofErr w:type="gramEnd"/>
     </w:p>
     <w:p>
       <w:pPr>
@@ -2251,8 +2474,18 @@
           <w:sz w:val="24"/>
           <w:szCs w:val="24"/>
         </w:rPr>
-        <w:t>confirm save action</w:t>
-      </w:r>
+        <w:t xml:space="preserve">confirm save </w:t>
+      </w:r>
+      <w:proofErr w:type="gramStart"/>
+      <w:r>
+        <w:rPr>
+          <w:rFonts w:ascii="David" w:eastAsia="David" w:hAnsi="David" w:cs="David"/>
+          <w:sz w:val="24"/>
+          <w:szCs w:val="24"/>
+        </w:rPr>
+        <w:t>action</w:t>
+      </w:r>
+      <w:proofErr w:type="gramEnd"/>
     </w:p>
     <w:tbl>
       <w:tblPr>
@@ -2787,7 +3020,25 @@
                 <w:sz w:val="24"/>
                 <w:szCs w:val="24"/>
               </w:rPr>
-              <w:t xml:space="preserve">member is blocked from further usage of the system </w:t>
+              <w:t xml:space="preserve">member is blocked from further usage of the </w:t>
+            </w:r>
+            <w:proofErr w:type="gramStart"/>
+            <w:r>
+              <w:rPr>
+                <w:rFonts w:ascii="David" w:eastAsia="David" w:hAnsi="David" w:cs="David"/>
+                <w:sz w:val="24"/>
+                <w:szCs w:val="24"/>
+              </w:rPr>
+              <w:t>system</w:t>
+            </w:r>
+            <w:proofErr w:type="gramEnd"/>
+            <w:r>
+              <w:rPr>
+                <w:rFonts w:ascii="David" w:eastAsia="David" w:hAnsi="David" w:cs="David"/>
+                <w:sz w:val="24"/>
+                <w:szCs w:val="24"/>
+              </w:rPr>
+              <w:t xml:space="preserve"> </w:t>
             </w:r>
           </w:p>
           <w:p>
@@ -3019,8 +3270,18 @@
           <w:sz w:val="24"/>
           <w:szCs w:val="24"/>
         </w:rPr>
-        <w:t xml:space="preserve"> Running a Test on a turing machine</w:t>
-      </w:r>
+        <w:t xml:space="preserve"> Running a Test on a turing </w:t>
+      </w:r>
+      <w:proofErr w:type="gramStart"/>
+      <w:r>
+        <w:rPr>
+          <w:rFonts w:ascii="David" w:eastAsia="David" w:hAnsi="David" w:cs="David"/>
+          <w:sz w:val="24"/>
+          <w:szCs w:val="24"/>
+        </w:rPr>
+        <w:t>machine</w:t>
+      </w:r>
+      <w:proofErr w:type="gramEnd"/>
     </w:p>
     <w:p>
       <w:pPr>
@@ -3043,7 +3304,6 @@
           <w:sz w:val="24"/>
           <w:szCs w:val="24"/>
         </w:rPr>
-        <w:lastRenderedPageBreak/>
         <w:t>Actor</w:t>
       </w:r>
       <w:r>
@@ -3116,8 +3376,18 @@
           <w:sz w:val="24"/>
           <w:szCs w:val="24"/>
         </w:rPr>
-        <w:t>: system simulate the test’s input on the turing machine</w:t>
-      </w:r>
+        <w:t xml:space="preserve">: system simulate the test’s input on the turing </w:t>
+      </w:r>
+      <w:proofErr w:type="gramStart"/>
+      <w:r>
+        <w:rPr>
+          <w:rFonts w:ascii="David" w:eastAsia="David" w:hAnsi="David" w:cs="David"/>
+          <w:sz w:val="24"/>
+          <w:szCs w:val="24"/>
+        </w:rPr>
+        <w:t>machine</w:t>
+      </w:r>
+      <w:proofErr w:type="gramEnd"/>
     </w:p>
     <w:p>
       <w:pPr>
@@ -3203,8 +3473,18 @@
           <w:sz w:val="24"/>
           <w:szCs w:val="24"/>
         </w:rPr>
-        <w:t>Open the test execution interface</w:t>
-      </w:r>
+        <w:t xml:space="preserve">Open the test execution </w:t>
+      </w:r>
+      <w:proofErr w:type="gramStart"/>
+      <w:r>
+        <w:rPr>
+          <w:rFonts w:ascii="David" w:eastAsia="David" w:hAnsi="David" w:cs="David"/>
+          <w:sz w:val="24"/>
+          <w:szCs w:val="24"/>
+        </w:rPr>
+        <w:t>interface</w:t>
+      </w:r>
+      <w:proofErr w:type="gramEnd"/>
     </w:p>
     <w:p>
       <w:pPr>
@@ -3226,8 +3506,18 @@
           <w:sz w:val="24"/>
           <w:szCs w:val="24"/>
         </w:rPr>
-        <w:t>input a test case for the selected turing machine</w:t>
-      </w:r>
+        <w:t xml:space="preserve">input a test case for the selected turing </w:t>
+      </w:r>
+      <w:proofErr w:type="gramStart"/>
+      <w:r>
+        <w:rPr>
+          <w:rFonts w:ascii="David" w:eastAsia="David" w:hAnsi="David" w:cs="David"/>
+          <w:sz w:val="24"/>
+          <w:szCs w:val="24"/>
+        </w:rPr>
+        <w:t>machine</w:t>
+      </w:r>
+      <w:proofErr w:type="gramEnd"/>
     </w:p>
     <w:p>
       <w:pPr>
@@ -3249,8 +3539,18 @@
           <w:sz w:val="24"/>
           <w:szCs w:val="24"/>
         </w:rPr>
-        <w:t>initiate the simulation</w:t>
-      </w:r>
+        <w:t xml:space="preserve">initiate the </w:t>
+      </w:r>
+      <w:proofErr w:type="gramStart"/>
+      <w:r>
+        <w:rPr>
+          <w:rFonts w:ascii="David" w:eastAsia="David" w:hAnsi="David" w:cs="David"/>
+          <w:sz w:val="24"/>
+          <w:szCs w:val="24"/>
+        </w:rPr>
+        <w:t>simulation</w:t>
+      </w:r>
+      <w:proofErr w:type="gramEnd"/>
     </w:p>
     <w:p>
       <w:pPr>
@@ -3271,8 +3571,18 @@
           <w:sz w:val="24"/>
           <w:szCs w:val="24"/>
         </w:rPr>
-        <w:t>view the step-by-step execution and final result</w:t>
-      </w:r>
+        <w:t xml:space="preserve">view the step-by-step execution and final </w:t>
+      </w:r>
+      <w:proofErr w:type="gramStart"/>
+      <w:r>
+        <w:rPr>
+          <w:rFonts w:ascii="David" w:eastAsia="David" w:hAnsi="David" w:cs="David"/>
+          <w:sz w:val="24"/>
+          <w:szCs w:val="24"/>
+        </w:rPr>
+        <w:t>result</w:t>
+      </w:r>
+      <w:proofErr w:type="gramEnd"/>
     </w:p>
     <w:tbl>
       <w:tblPr>
@@ -3625,7 +3935,25 @@
                 <w:sz w:val="24"/>
                 <w:szCs w:val="24"/>
               </w:rPr>
-              <w:t>test input , but the test makes infinite loop</w:t>
+              <w:t xml:space="preserve">test </w:t>
+            </w:r>
+            <w:proofErr w:type="gramStart"/>
+            <w:r>
+              <w:rPr>
+                <w:rFonts w:ascii="David" w:eastAsia="David" w:hAnsi="David" w:cs="David"/>
+                <w:sz w:val="24"/>
+                <w:szCs w:val="24"/>
+              </w:rPr>
+              <w:t>input ,</w:t>
+            </w:r>
+            <w:proofErr w:type="gramEnd"/>
+            <w:r>
+              <w:rPr>
+                <w:rFonts w:ascii="David" w:eastAsia="David" w:hAnsi="David" w:cs="David"/>
+                <w:sz w:val="24"/>
+                <w:szCs w:val="24"/>
+              </w:rPr>
+              <w:t xml:space="preserve"> but the test makes infinite loop</w:t>
             </w:r>
           </w:p>
         </w:tc>
@@ -4009,8 +4337,18 @@
           <w:sz w:val="24"/>
           <w:szCs w:val="24"/>
         </w:rPr>
-        <w:t xml:space="preserve"> Running multiple Tests</w:t>
-      </w:r>
+        <w:t xml:space="preserve"> Running multiple </w:t>
+      </w:r>
+      <w:proofErr w:type="gramStart"/>
+      <w:r>
+        <w:rPr>
+          <w:rFonts w:ascii="David" w:eastAsia="David" w:hAnsi="David" w:cs="David"/>
+          <w:sz w:val="24"/>
+          <w:szCs w:val="24"/>
+        </w:rPr>
+        <w:t>Tests</w:t>
+      </w:r>
+      <w:proofErr w:type="gramEnd"/>
     </w:p>
     <w:p>
       <w:pPr>
@@ -4033,7 +4371,6 @@
           <w:sz w:val="24"/>
           <w:szCs w:val="24"/>
         </w:rPr>
-        <w:lastRenderedPageBreak/>
         <w:t>Actor</w:t>
       </w:r>
       <w:r>
@@ -4106,8 +4443,18 @@
           <w:sz w:val="24"/>
           <w:szCs w:val="24"/>
         </w:rPr>
-        <w:t>: system simulate the tests on the turing machine</w:t>
-      </w:r>
+        <w:t xml:space="preserve">: system simulate the tests on the turing </w:t>
+      </w:r>
+      <w:proofErr w:type="gramStart"/>
+      <w:r>
+        <w:rPr>
+          <w:rFonts w:ascii="David" w:eastAsia="David" w:hAnsi="David" w:cs="David"/>
+          <w:sz w:val="24"/>
+          <w:szCs w:val="24"/>
+        </w:rPr>
+        <w:t>machine</w:t>
+      </w:r>
+      <w:proofErr w:type="gramEnd"/>
     </w:p>
     <w:p>
       <w:pPr>
@@ -4193,7 +4540,25 @@
           <w:sz w:val="24"/>
           <w:szCs w:val="24"/>
         </w:rPr>
-        <w:t xml:space="preserve">Select a turing machine for testing </w:t>
+        <w:t xml:space="preserve">Select a turing machine for </w:t>
+      </w:r>
+      <w:proofErr w:type="gramStart"/>
+      <w:r>
+        <w:rPr>
+          <w:rFonts w:ascii="David" w:eastAsia="David" w:hAnsi="David" w:cs="David"/>
+          <w:sz w:val="24"/>
+          <w:szCs w:val="24"/>
+        </w:rPr>
+        <w:t>testing</w:t>
+      </w:r>
+      <w:proofErr w:type="gramEnd"/>
+      <w:r>
+        <w:rPr>
+          <w:rFonts w:ascii="David" w:eastAsia="David" w:hAnsi="David" w:cs="David"/>
+          <w:sz w:val="24"/>
+          <w:szCs w:val="24"/>
+        </w:rPr>
+        <w:t xml:space="preserve"> </w:t>
       </w:r>
     </w:p>
     <w:p>
@@ -4216,7 +4581,25 @@
           <w:sz w:val="24"/>
           <w:szCs w:val="24"/>
         </w:rPr>
-        <w:t>input a set of test cases</w:t>
+        <w:t xml:space="preserve">input a set of </w:t>
+      </w:r>
+      <w:proofErr w:type="gramStart"/>
+      <w:r>
+        <w:rPr>
+          <w:rFonts w:ascii="David" w:eastAsia="David" w:hAnsi="David" w:cs="David"/>
+          <w:sz w:val="24"/>
+          <w:szCs w:val="24"/>
+        </w:rPr>
+        <w:t>test</w:t>
+      </w:r>
+      <w:proofErr w:type="gramEnd"/>
+      <w:r>
+        <w:rPr>
+          <w:rFonts w:ascii="David" w:eastAsia="David" w:hAnsi="David" w:cs="David"/>
+          <w:sz w:val="24"/>
+          <w:szCs w:val="24"/>
+        </w:rPr>
+        <w:t xml:space="preserve"> cases</w:t>
       </w:r>
     </w:p>
     <w:p>
@@ -4239,8 +4622,18 @@
           <w:sz w:val="24"/>
           <w:szCs w:val="24"/>
         </w:rPr>
-        <w:t>initiate the tests</w:t>
-      </w:r>
+        <w:t xml:space="preserve">initiate the </w:t>
+      </w:r>
+      <w:proofErr w:type="gramStart"/>
+      <w:r>
+        <w:rPr>
+          <w:rFonts w:ascii="David" w:eastAsia="David" w:hAnsi="David" w:cs="David"/>
+          <w:sz w:val="24"/>
+          <w:szCs w:val="24"/>
+        </w:rPr>
+        <w:t>tests</w:t>
+      </w:r>
+      <w:proofErr w:type="gramEnd"/>
     </w:p>
     <w:p>
       <w:pPr>
@@ -4261,8 +4654,18 @@
           <w:sz w:val="24"/>
           <w:szCs w:val="24"/>
         </w:rPr>
-        <w:t>review the results for each test case</w:t>
-      </w:r>
+        <w:t xml:space="preserve">review the results for each test </w:t>
+      </w:r>
+      <w:proofErr w:type="gramStart"/>
+      <w:r>
+        <w:rPr>
+          <w:rFonts w:ascii="David" w:eastAsia="David" w:hAnsi="David" w:cs="David"/>
+          <w:sz w:val="24"/>
+          <w:szCs w:val="24"/>
+        </w:rPr>
+        <w:t>case</w:t>
+      </w:r>
+      <w:proofErr w:type="gramEnd"/>
     </w:p>
     <w:tbl>
       <w:tblPr>
@@ -4615,7 +5018,25 @@
                 <w:sz w:val="24"/>
                 <w:szCs w:val="24"/>
               </w:rPr>
-              <w:t>tests as list , but at least one test makes infinite loop</w:t>
+              <w:t xml:space="preserve">tests as </w:t>
+            </w:r>
+            <w:proofErr w:type="gramStart"/>
+            <w:r>
+              <w:rPr>
+                <w:rFonts w:ascii="David" w:eastAsia="David" w:hAnsi="David" w:cs="David"/>
+                <w:sz w:val="24"/>
+                <w:szCs w:val="24"/>
+              </w:rPr>
+              <w:t>list ,</w:t>
+            </w:r>
+            <w:proofErr w:type="gramEnd"/>
+            <w:r>
+              <w:rPr>
+                <w:rFonts w:ascii="David" w:eastAsia="David" w:hAnsi="David" w:cs="David"/>
+                <w:sz w:val="24"/>
+                <w:szCs w:val="24"/>
+              </w:rPr>
+              <w:t xml:space="preserve"> but at least one test makes infinite loop</w:t>
             </w:r>
           </w:p>
         </w:tc>
@@ -4745,7 +5166,25 @@
                 <w:sz w:val="24"/>
                 <w:szCs w:val="24"/>
               </w:rPr>
-              <w:t>invalid tests input(contains letters not recognized by the turing machine)</w:t>
+              <w:t xml:space="preserve">invalid tests </w:t>
+            </w:r>
+            <w:proofErr w:type="gramStart"/>
+            <w:r>
+              <w:rPr>
+                <w:rFonts w:ascii="David" w:eastAsia="David" w:hAnsi="David" w:cs="David"/>
+                <w:sz w:val="24"/>
+                <w:szCs w:val="24"/>
+              </w:rPr>
+              <w:t>input(</w:t>
+            </w:r>
+            <w:proofErr w:type="gramEnd"/>
+            <w:r>
+              <w:rPr>
+                <w:rFonts w:ascii="David" w:eastAsia="David" w:hAnsi="David" w:cs="David"/>
+                <w:sz w:val="24"/>
+                <w:szCs w:val="24"/>
+              </w:rPr>
+              <w:t>contains letters not recognized by the turing machine)</w:t>
             </w:r>
           </w:p>
         </w:tc>
@@ -4989,8 +5428,18 @@
           <w:sz w:val="24"/>
           <w:szCs w:val="24"/>
         </w:rPr>
-        <w:t xml:space="preserve"> Retrieving a saved turing machine</w:t>
-      </w:r>
+        <w:t xml:space="preserve"> Retrieving a saved turing </w:t>
+      </w:r>
+      <w:proofErr w:type="gramStart"/>
+      <w:r>
+        <w:rPr>
+          <w:rFonts w:ascii="David" w:eastAsia="David" w:hAnsi="David" w:cs="David"/>
+          <w:sz w:val="24"/>
+          <w:szCs w:val="24"/>
+        </w:rPr>
+        <w:t>machine</w:t>
+      </w:r>
+      <w:proofErr w:type="gramEnd"/>
     </w:p>
     <w:p>
       <w:pPr>
@@ -5013,7 +5462,6 @@
           <w:sz w:val="24"/>
           <w:szCs w:val="24"/>
         </w:rPr>
-        <w:lastRenderedPageBreak/>
         <w:t>Actor</w:t>
       </w:r>
       <w:r>
@@ -5086,7 +5534,25 @@
           <w:sz w:val="24"/>
           <w:szCs w:val="24"/>
         </w:rPr>
-        <w:t xml:space="preserve">: system retrieves turing machine </w:t>
+        <w:t xml:space="preserve">: system retrieves turing </w:t>
+      </w:r>
+      <w:proofErr w:type="gramStart"/>
+      <w:r>
+        <w:rPr>
+          <w:rFonts w:ascii="David" w:eastAsia="David" w:hAnsi="David" w:cs="David"/>
+          <w:sz w:val="24"/>
+          <w:szCs w:val="24"/>
+        </w:rPr>
+        <w:t>machine</w:t>
+      </w:r>
+      <w:proofErr w:type="gramEnd"/>
+      <w:r>
+        <w:rPr>
+          <w:rFonts w:ascii="David" w:eastAsia="David" w:hAnsi="David" w:cs="David"/>
+          <w:sz w:val="24"/>
+          <w:szCs w:val="24"/>
+        </w:rPr>
+        <w:t xml:space="preserve"> </w:t>
       </w:r>
     </w:p>
     <w:p>
@@ -5173,7 +5639,25 @@
           <w:sz w:val="24"/>
           <w:szCs w:val="24"/>
         </w:rPr>
-        <w:t xml:space="preserve">member enters turing machine saved list tab </w:t>
+        <w:t xml:space="preserve">member enters turing machine saved list </w:t>
+      </w:r>
+      <w:proofErr w:type="gramStart"/>
+      <w:r>
+        <w:rPr>
+          <w:rFonts w:ascii="David" w:eastAsia="David" w:hAnsi="David" w:cs="David"/>
+          <w:sz w:val="24"/>
+          <w:szCs w:val="24"/>
+        </w:rPr>
+        <w:t>tab</w:t>
+      </w:r>
+      <w:proofErr w:type="gramEnd"/>
+      <w:r>
+        <w:rPr>
+          <w:rFonts w:ascii="David" w:eastAsia="David" w:hAnsi="David" w:cs="David"/>
+          <w:sz w:val="24"/>
+          <w:szCs w:val="24"/>
+        </w:rPr>
+        <w:t xml:space="preserve"> </w:t>
       </w:r>
     </w:p>
     <w:p>
@@ -5196,8 +5680,18 @@
           <w:sz w:val="24"/>
           <w:szCs w:val="24"/>
         </w:rPr>
-        <w:t>select previously saved turing machine</w:t>
-      </w:r>
+        <w:t xml:space="preserve">select previously saved turing </w:t>
+      </w:r>
+      <w:proofErr w:type="gramStart"/>
+      <w:r>
+        <w:rPr>
+          <w:rFonts w:ascii="David" w:eastAsia="David" w:hAnsi="David" w:cs="David"/>
+          <w:sz w:val="24"/>
+          <w:szCs w:val="24"/>
+        </w:rPr>
+        <w:t>machine</w:t>
+      </w:r>
+      <w:proofErr w:type="gramEnd"/>
     </w:p>
     <w:p>
       <w:pPr>
@@ -5218,8 +5712,18 @@
           <w:sz w:val="24"/>
           <w:szCs w:val="24"/>
         </w:rPr>
-        <w:t>system provide the user the relevant turing machine</w:t>
-      </w:r>
+        <w:t xml:space="preserve">system provide the user the relevant turing </w:t>
+      </w:r>
+      <w:proofErr w:type="gramStart"/>
+      <w:r>
+        <w:rPr>
+          <w:rFonts w:ascii="David" w:eastAsia="David" w:hAnsi="David" w:cs="David"/>
+          <w:sz w:val="24"/>
+          <w:szCs w:val="24"/>
+        </w:rPr>
+        <w:t>machine</w:t>
+      </w:r>
+      <w:proofErr w:type="gramEnd"/>
     </w:p>
     <w:tbl>
       <w:tblPr>
@@ -5477,7 +5981,25 @@
                 <w:sz w:val="24"/>
                 <w:szCs w:val="24"/>
               </w:rPr>
-              <w:t>the system provide the user the turing machine code</w:t>
+              <w:t xml:space="preserve">the system </w:t>
+            </w:r>
+            <w:proofErr w:type="gramStart"/>
+            <w:r>
+              <w:rPr>
+                <w:rFonts w:ascii="David" w:eastAsia="David" w:hAnsi="David" w:cs="David"/>
+                <w:sz w:val="24"/>
+                <w:szCs w:val="24"/>
+              </w:rPr>
+              <w:t>provide</w:t>
+            </w:r>
+            <w:proofErr w:type="gramEnd"/>
+            <w:r>
+              <w:rPr>
+                <w:rFonts w:ascii="David" w:eastAsia="David" w:hAnsi="David" w:cs="David"/>
+                <w:sz w:val="24"/>
+                <w:szCs w:val="24"/>
+              </w:rPr>
+              <w:t xml:space="preserve"> the user the turing machine code</w:t>
             </w:r>
           </w:p>
         </w:tc>
@@ -5737,7 +6259,25 @@
                 <w:sz w:val="24"/>
                 <w:szCs w:val="24"/>
               </w:rPr>
-              <w:t>database connection failed, error message will be thrown</w:t>
+              <w:t xml:space="preserve">database connection </w:t>
+            </w:r>
+            <w:proofErr w:type="gramStart"/>
+            <w:r>
+              <w:rPr>
+                <w:rFonts w:ascii="David" w:eastAsia="David" w:hAnsi="David" w:cs="David"/>
+                <w:sz w:val="24"/>
+                <w:szCs w:val="24"/>
+              </w:rPr>
+              <w:t>failed,</w:t>
+            </w:r>
+            <w:proofErr w:type="gramEnd"/>
+            <w:r>
+              <w:rPr>
+                <w:rFonts w:ascii="David" w:eastAsia="David" w:hAnsi="David" w:cs="David"/>
+                <w:sz w:val="24"/>
+                <w:szCs w:val="24"/>
+              </w:rPr>
+              <w:t xml:space="preserve"> error message will be thrown</w:t>
             </w:r>
           </w:p>
         </w:tc>
@@ -5999,7 +6539,6 @@
           <w:szCs w:val="24"/>
           <w:u w:val="single"/>
         </w:rPr>
-        <w:lastRenderedPageBreak/>
         <w:t>Use case 9:</w:t>
       </w:r>
       <w:r>
@@ -6008,8 +6547,18 @@
           <w:sz w:val="24"/>
           <w:szCs w:val="24"/>
         </w:rPr>
-        <w:t xml:space="preserve"> Viewing animated model</w:t>
-      </w:r>
+        <w:t xml:space="preserve"> Viewing animated </w:t>
+      </w:r>
+      <w:proofErr w:type="gramStart"/>
+      <w:r>
+        <w:rPr>
+          <w:rFonts w:ascii="David" w:eastAsia="David" w:hAnsi="David" w:cs="David"/>
+          <w:sz w:val="24"/>
+          <w:szCs w:val="24"/>
+        </w:rPr>
+        <w:t>model</w:t>
+      </w:r>
+      <w:proofErr w:type="gramEnd"/>
     </w:p>
     <w:p>
       <w:pPr>
@@ -6136,7 +6685,25 @@
           <w:sz w:val="24"/>
           <w:szCs w:val="24"/>
         </w:rPr>
-        <w:t>: turing machine id ,word , tape , operator , r/ w head</w:t>
+        <w:t xml:space="preserve">: turing machine </w:t>
+      </w:r>
+      <w:proofErr w:type="gramStart"/>
+      <w:r>
+        <w:rPr>
+          <w:rFonts w:ascii="David" w:eastAsia="David" w:hAnsi="David" w:cs="David"/>
+          <w:sz w:val="24"/>
+          <w:szCs w:val="24"/>
+        </w:rPr>
+        <w:t>id ,word</w:t>
+      </w:r>
+      <w:proofErr w:type="gramEnd"/>
+      <w:r>
+        <w:rPr>
+          <w:rFonts w:ascii="David" w:eastAsia="David" w:hAnsi="David" w:cs="David"/>
+          <w:sz w:val="24"/>
+          <w:szCs w:val="24"/>
+        </w:rPr>
+        <w:t xml:space="preserve"> , tape , operator , r/ w head</w:t>
       </w:r>
     </w:p>
     <w:p>
@@ -6214,8 +6781,18 @@
           <w:sz w:val="24"/>
           <w:szCs w:val="24"/>
         </w:rPr>
-        <w:t>member provides which word to run on the machine</w:t>
-      </w:r>
+        <w:t xml:space="preserve">member provides which word to run on the </w:t>
+      </w:r>
+      <w:proofErr w:type="gramStart"/>
+      <w:r>
+        <w:rPr>
+          <w:rFonts w:ascii="David" w:eastAsia="David" w:hAnsi="David" w:cs="David"/>
+          <w:sz w:val="24"/>
+          <w:szCs w:val="24"/>
+        </w:rPr>
+        <w:t>machine</w:t>
+      </w:r>
+      <w:proofErr w:type="gramEnd"/>
     </w:p>
     <w:p>
       <w:pPr>
@@ -6236,8 +6813,18 @@
           <w:sz w:val="24"/>
           <w:szCs w:val="24"/>
         </w:rPr>
-        <w:t>the system will display the animation of the machine running the word</w:t>
-      </w:r>
+        <w:t xml:space="preserve">the system will display the animation of the machine running the </w:t>
+      </w:r>
+      <w:proofErr w:type="gramStart"/>
+      <w:r>
+        <w:rPr>
+          <w:rFonts w:ascii="David" w:eastAsia="David" w:hAnsi="David" w:cs="David"/>
+          <w:sz w:val="24"/>
+          <w:szCs w:val="24"/>
+        </w:rPr>
+        <w:t>word</w:t>
+      </w:r>
+      <w:proofErr w:type="gramEnd"/>
     </w:p>
     <w:tbl>
       <w:tblPr>
@@ -6720,7 +7307,25 @@
                 <w:sz w:val="24"/>
                 <w:szCs w:val="24"/>
               </w:rPr>
-              <w:t>invalid word input(contains letters not recognized by the turing machine)</w:t>
+              <w:t xml:space="preserve">invalid word </w:t>
+            </w:r>
+            <w:proofErr w:type="gramStart"/>
+            <w:r>
+              <w:rPr>
+                <w:rFonts w:ascii="David" w:eastAsia="David" w:hAnsi="David" w:cs="David"/>
+                <w:sz w:val="24"/>
+                <w:szCs w:val="24"/>
+              </w:rPr>
+              <w:t>input(</w:t>
+            </w:r>
+            <w:proofErr w:type="gramEnd"/>
+            <w:r>
+              <w:rPr>
+                <w:rFonts w:ascii="David" w:eastAsia="David" w:hAnsi="David" w:cs="David"/>
+                <w:sz w:val="24"/>
+                <w:szCs w:val="24"/>
+              </w:rPr>
+              <w:t>contains letters not recognized by the turing machine)</w:t>
             </w:r>
           </w:p>
         </w:tc>
@@ -6986,7 +7591,6 @@
           <w:szCs w:val="24"/>
           <w:u w:val="single"/>
         </w:rPr>
-        <w:lastRenderedPageBreak/>
         <w:t>Use case 10:</w:t>
       </w:r>
       <w:r>
@@ -6995,8 +7599,18 @@
           <w:sz w:val="24"/>
           <w:szCs w:val="24"/>
         </w:rPr>
-        <w:t xml:space="preserve"> Deleting a turing machine</w:t>
-      </w:r>
+        <w:t xml:space="preserve"> Deleting a turing </w:t>
+      </w:r>
+      <w:proofErr w:type="gramStart"/>
+      <w:r>
+        <w:rPr>
+          <w:rFonts w:ascii="David" w:eastAsia="David" w:hAnsi="David" w:cs="David"/>
+          <w:sz w:val="24"/>
+          <w:szCs w:val="24"/>
+        </w:rPr>
+        <w:t>machine</w:t>
+      </w:r>
+      <w:proofErr w:type="gramEnd"/>
     </w:p>
     <w:p>
       <w:pPr>
@@ -7091,8 +7705,18 @@
           <w:sz w:val="24"/>
           <w:szCs w:val="24"/>
         </w:rPr>
-        <w:t>: system delete the saved turing machine</w:t>
-      </w:r>
+        <w:t xml:space="preserve">: system delete the saved turing </w:t>
+      </w:r>
+      <w:proofErr w:type="gramStart"/>
+      <w:r>
+        <w:rPr>
+          <w:rFonts w:ascii="David" w:eastAsia="David" w:hAnsi="David" w:cs="David"/>
+          <w:sz w:val="24"/>
+          <w:szCs w:val="24"/>
+        </w:rPr>
+        <w:t>machine</w:t>
+      </w:r>
+      <w:proofErr w:type="gramEnd"/>
     </w:p>
     <w:p>
       <w:pPr>
@@ -7178,7 +7802,25 @@
           <w:sz w:val="24"/>
           <w:szCs w:val="24"/>
         </w:rPr>
-        <w:t xml:space="preserve">user creates and saves new turing machine or accessing existing turing machine </w:t>
+        <w:t xml:space="preserve">user creates and saves new turing machine or accessing existing turing </w:t>
+      </w:r>
+      <w:proofErr w:type="gramStart"/>
+      <w:r>
+        <w:rPr>
+          <w:rFonts w:ascii="David" w:eastAsia="David" w:hAnsi="David" w:cs="David"/>
+          <w:sz w:val="24"/>
+          <w:szCs w:val="24"/>
+        </w:rPr>
+        <w:t>machine</w:t>
+      </w:r>
+      <w:proofErr w:type="gramEnd"/>
+      <w:r>
+        <w:rPr>
+          <w:rFonts w:ascii="David" w:eastAsia="David" w:hAnsi="David" w:cs="David"/>
+          <w:sz w:val="24"/>
+          <w:szCs w:val="24"/>
+        </w:rPr>
+        <w:t xml:space="preserve"> </w:t>
       </w:r>
     </w:p>
     <w:p>
@@ -7201,8 +7843,18 @@
           <w:sz w:val="24"/>
           <w:szCs w:val="24"/>
         </w:rPr>
-        <w:t>user selects to delete the turing machine</w:t>
-      </w:r>
+        <w:t xml:space="preserve">user selects to delete the turing </w:t>
+      </w:r>
+      <w:proofErr w:type="gramStart"/>
+      <w:r>
+        <w:rPr>
+          <w:rFonts w:ascii="David" w:eastAsia="David" w:hAnsi="David" w:cs="David"/>
+          <w:sz w:val="24"/>
+          <w:szCs w:val="24"/>
+        </w:rPr>
+        <w:t>machine</w:t>
+      </w:r>
+      <w:proofErr w:type="gramEnd"/>
     </w:p>
     <w:p>
       <w:pPr>
@@ -7223,8 +7875,18 @@
           <w:sz w:val="24"/>
           <w:szCs w:val="24"/>
         </w:rPr>
-        <w:t>system deletes the turing machine</w:t>
-      </w:r>
+        <w:t xml:space="preserve">system deletes the turing </w:t>
+      </w:r>
+      <w:proofErr w:type="gramStart"/>
+      <w:r>
+        <w:rPr>
+          <w:rFonts w:ascii="David" w:eastAsia="David" w:hAnsi="David" w:cs="David"/>
+          <w:sz w:val="24"/>
+          <w:szCs w:val="24"/>
+        </w:rPr>
+        <w:t>machine</w:t>
+      </w:r>
+      <w:proofErr w:type="gramEnd"/>
     </w:p>
     <w:tbl>
       <w:tblPr>
@@ -7883,7 +8545,6 @@
           <w:szCs w:val="24"/>
           <w:u w:val="single"/>
         </w:rPr>
-        <w:lastRenderedPageBreak/>
         <w:t>Use case 11:</w:t>
       </w:r>
       <w:r>
@@ -7988,8 +8649,18 @@
           <w:sz w:val="24"/>
           <w:szCs w:val="24"/>
         </w:rPr>
-        <w:t>: user logged out of the system</w:t>
-      </w:r>
+        <w:t xml:space="preserve">: user logged out of the </w:t>
+      </w:r>
+      <w:proofErr w:type="gramStart"/>
+      <w:r>
+        <w:rPr>
+          <w:rFonts w:ascii="David" w:eastAsia="David" w:hAnsi="David" w:cs="David"/>
+          <w:sz w:val="24"/>
+          <w:szCs w:val="24"/>
+        </w:rPr>
+        <w:t>system</w:t>
+      </w:r>
+      <w:proofErr w:type="gramEnd"/>
     </w:p>
     <w:p>
       <w:pPr>
@@ -8075,7 +8746,25 @@
           <w:sz w:val="24"/>
           <w:szCs w:val="24"/>
         </w:rPr>
-        <w:t xml:space="preserve">user is currently logged in </w:t>
+        <w:t xml:space="preserve">user is currently logged </w:t>
+      </w:r>
+      <w:proofErr w:type="gramStart"/>
+      <w:r>
+        <w:rPr>
+          <w:rFonts w:ascii="David" w:eastAsia="David" w:hAnsi="David" w:cs="David"/>
+          <w:sz w:val="24"/>
+          <w:szCs w:val="24"/>
+        </w:rPr>
+        <w:t>in</w:t>
+      </w:r>
+      <w:proofErr w:type="gramEnd"/>
+      <w:r>
+        <w:rPr>
+          <w:rFonts w:ascii="David" w:eastAsia="David" w:hAnsi="David" w:cs="David"/>
+          <w:sz w:val="24"/>
+          <w:szCs w:val="24"/>
+        </w:rPr>
+        <w:t xml:space="preserve"> </w:t>
       </w:r>
     </w:p>
     <w:p>
@@ -8098,8 +8787,18 @@
           <w:sz w:val="24"/>
           <w:szCs w:val="24"/>
         </w:rPr>
-        <w:t>user selects to log out</w:t>
-      </w:r>
+        <w:t xml:space="preserve">user selects to log </w:t>
+      </w:r>
+      <w:proofErr w:type="gramStart"/>
+      <w:r>
+        <w:rPr>
+          <w:rFonts w:ascii="David" w:eastAsia="David" w:hAnsi="David" w:cs="David"/>
+          <w:sz w:val="24"/>
+          <w:szCs w:val="24"/>
+        </w:rPr>
+        <w:t>out</w:t>
+      </w:r>
+      <w:proofErr w:type="gramEnd"/>
     </w:p>
     <w:p>
       <w:pPr>
@@ -8120,7 +8819,25 @@
           <w:sz w:val="24"/>
           <w:szCs w:val="24"/>
         </w:rPr>
-        <w:t xml:space="preserve">system successfully logs out the user </w:t>
+        <w:t xml:space="preserve">system successfully logs out the </w:t>
+      </w:r>
+      <w:proofErr w:type="gramStart"/>
+      <w:r>
+        <w:rPr>
+          <w:rFonts w:ascii="David" w:eastAsia="David" w:hAnsi="David" w:cs="David"/>
+          <w:sz w:val="24"/>
+          <w:szCs w:val="24"/>
+        </w:rPr>
+        <w:t>user</w:t>
+      </w:r>
+      <w:proofErr w:type="gramEnd"/>
+      <w:r>
+        <w:rPr>
+          <w:rFonts w:ascii="David" w:eastAsia="David" w:hAnsi="David" w:cs="David"/>
+          <w:sz w:val="24"/>
+          <w:szCs w:val="24"/>
+        </w:rPr>
+        <w:t xml:space="preserve"> </w:t>
       </w:r>
     </w:p>
     <w:tbl>
@@ -8344,8 +9061,18 @@
                 <w:sz w:val="24"/>
                 <w:szCs w:val="24"/>
               </w:rPr>
-              <w:t>logout click event</w:t>
-            </w:r>
+              <w:t xml:space="preserve">logout click </w:t>
+            </w:r>
+            <w:proofErr w:type="gramStart"/>
+            <w:r>
+              <w:rPr>
+                <w:rFonts w:ascii="David" w:eastAsia="David" w:hAnsi="David" w:cs="David"/>
+                <w:sz w:val="24"/>
+                <w:szCs w:val="24"/>
+              </w:rPr>
+              <w:t>event</w:t>
+            </w:r>
+            <w:proofErr w:type="gramEnd"/>
           </w:p>
           <w:p>
             <w:pPr>
@@ -8624,8 +9351,18 @@
                 <w:sz w:val="24"/>
                 <w:szCs w:val="24"/>
               </w:rPr>
-              <w:t>logout click event</w:t>
-            </w:r>
+              <w:t xml:space="preserve">logout click </w:t>
+            </w:r>
+            <w:proofErr w:type="gramStart"/>
+            <w:r>
+              <w:rPr>
+                <w:rFonts w:ascii="David" w:eastAsia="David" w:hAnsi="David" w:cs="David"/>
+                <w:sz w:val="24"/>
+                <w:szCs w:val="24"/>
+              </w:rPr>
+              <w:t>event</w:t>
+            </w:r>
+            <w:proofErr w:type="gramEnd"/>
           </w:p>
           <w:p>
             <w:pPr>
@@ -8676,7 +9413,25 @@
                 <w:sz w:val="24"/>
                 <w:szCs w:val="24"/>
               </w:rPr>
-              <w:t>system failed to update database, relevant message will be thrown</w:t>
+              <w:t xml:space="preserve">system failed to update </w:t>
+            </w:r>
+            <w:proofErr w:type="gramStart"/>
+            <w:r>
+              <w:rPr>
+                <w:rFonts w:ascii="David" w:eastAsia="David" w:hAnsi="David" w:cs="David"/>
+                <w:sz w:val="24"/>
+                <w:szCs w:val="24"/>
+              </w:rPr>
+              <w:t>database,</w:t>
+            </w:r>
+            <w:proofErr w:type="gramEnd"/>
+            <w:r>
+              <w:rPr>
+                <w:rFonts w:ascii="David" w:eastAsia="David" w:hAnsi="David" w:cs="David"/>
+                <w:sz w:val="24"/>
+                <w:szCs w:val="24"/>
+              </w:rPr>
+              <w:t xml:space="preserve"> relevant message will be thrown</w:t>
             </w:r>
           </w:p>
         </w:tc>
@@ -8938,7 +9693,6 @@
           <w:szCs w:val="24"/>
           <w:u w:val="single"/>
         </w:rPr>
-        <w:lastRenderedPageBreak/>
         <w:t>Use case 12:</w:t>
       </w:r>
       <w:r>
@@ -8947,7 +9701,25 @@
           <w:sz w:val="24"/>
           <w:szCs w:val="24"/>
         </w:rPr>
-        <w:t xml:space="preserve"> User edits  Account settings</w:t>
+        <w:t xml:space="preserve"> User </w:t>
+      </w:r>
+      <w:proofErr w:type="gramStart"/>
+      <w:r>
+        <w:rPr>
+          <w:rFonts w:ascii="David" w:eastAsia="David" w:hAnsi="David" w:cs="David"/>
+          <w:sz w:val="24"/>
+          <w:szCs w:val="24"/>
+        </w:rPr>
+        <w:t>edits  Account</w:t>
+      </w:r>
+      <w:proofErr w:type="gramEnd"/>
+      <w:r>
+        <w:rPr>
+          <w:rFonts w:ascii="David" w:eastAsia="David" w:hAnsi="David" w:cs="David"/>
+          <w:sz w:val="24"/>
+          <w:szCs w:val="24"/>
+        </w:rPr>
+        <w:t xml:space="preserve"> settings</w:t>
       </w:r>
     </w:p>
     <w:p>
@@ -9075,7 +9847,25 @@
           <w:sz w:val="24"/>
           <w:szCs w:val="24"/>
         </w:rPr>
-        <w:t>:  user email address,  password, name</w:t>
+        <w:t xml:space="preserve">:  user email </w:t>
+      </w:r>
+      <w:proofErr w:type="gramStart"/>
+      <w:r>
+        <w:rPr>
+          <w:rFonts w:ascii="David" w:eastAsia="David" w:hAnsi="David" w:cs="David"/>
+          <w:sz w:val="24"/>
+          <w:szCs w:val="24"/>
+        </w:rPr>
+        <w:t>address,  password</w:t>
+      </w:r>
+      <w:proofErr w:type="gramEnd"/>
+      <w:r>
+        <w:rPr>
+          <w:rFonts w:ascii="David" w:eastAsia="David" w:hAnsi="David" w:cs="David"/>
+          <w:sz w:val="24"/>
+          <w:szCs w:val="24"/>
+        </w:rPr>
+        <w:t>, name</w:t>
       </w:r>
     </w:p>
     <w:p>
@@ -9124,13 +9914,23 @@
           <w:szCs w:val="24"/>
         </w:rPr>
       </w:pPr>
-      <w:r>
-        <w:rPr>
-          <w:rFonts w:ascii="David" w:eastAsia="David" w:hAnsi="David" w:cs="David"/>
-          <w:sz w:val="24"/>
-          <w:szCs w:val="24"/>
-        </w:rPr>
-        <w:t>user navigate to the account sittings</w:t>
+      <w:proofErr w:type="gramStart"/>
+      <w:r>
+        <w:rPr>
+          <w:rFonts w:ascii="David" w:eastAsia="David" w:hAnsi="David" w:cs="David"/>
+          <w:sz w:val="24"/>
+          <w:szCs w:val="24"/>
+        </w:rPr>
+        <w:t>user</w:t>
+      </w:r>
+      <w:proofErr w:type="gramEnd"/>
+      <w:r>
+        <w:rPr>
+          <w:rFonts w:ascii="David" w:eastAsia="David" w:hAnsi="David" w:cs="David"/>
+          <w:sz w:val="24"/>
+          <w:szCs w:val="24"/>
+        </w:rPr>
+        <w:t xml:space="preserve"> navigate to the account sittings</w:t>
       </w:r>
     </w:p>
     <w:p>
@@ -9153,7 +9953,25 @@
           <w:sz w:val="24"/>
           <w:szCs w:val="24"/>
         </w:rPr>
-        <w:t>user updated the desired information ( email, password etc.)</w:t>
+        <w:t xml:space="preserve">user updated the desired information </w:t>
+      </w:r>
+      <w:proofErr w:type="gramStart"/>
+      <w:r>
+        <w:rPr>
+          <w:rFonts w:ascii="David" w:eastAsia="David" w:hAnsi="David" w:cs="David"/>
+          <w:sz w:val="24"/>
+          <w:szCs w:val="24"/>
+        </w:rPr>
+        <w:t>( email</w:t>
+      </w:r>
+      <w:proofErr w:type="gramEnd"/>
+      <w:r>
+        <w:rPr>
+          <w:rFonts w:ascii="David" w:eastAsia="David" w:hAnsi="David" w:cs="David"/>
+          <w:sz w:val="24"/>
+          <w:szCs w:val="24"/>
+        </w:rPr>
+        <w:t>, password etc.)</w:t>
       </w:r>
     </w:p>
     <w:p>
@@ -9175,8 +9993,18 @@
           <w:sz w:val="24"/>
           <w:szCs w:val="24"/>
         </w:rPr>
-        <w:t>system saves the changes</w:t>
-      </w:r>
+        <w:t xml:space="preserve">system saves the </w:t>
+      </w:r>
+      <w:proofErr w:type="gramStart"/>
+      <w:r>
+        <w:rPr>
+          <w:rFonts w:ascii="David" w:eastAsia="David" w:hAnsi="David" w:cs="David"/>
+          <w:sz w:val="24"/>
+          <w:szCs w:val="24"/>
+        </w:rPr>
+        <w:t>changes</w:t>
+      </w:r>
+      <w:proofErr w:type="gramEnd"/>
     </w:p>
     <w:tbl>
       <w:tblPr>
@@ -9529,7 +10357,25 @@
                 <w:sz w:val="24"/>
                 <w:szCs w:val="24"/>
               </w:rPr>
-              <w:t>invalid email address ,empty strings , illegal passwords that are easy to guess</w:t>
+              <w:t xml:space="preserve">invalid email </w:t>
+            </w:r>
+            <w:proofErr w:type="gramStart"/>
+            <w:r>
+              <w:rPr>
+                <w:rFonts w:ascii="David" w:eastAsia="David" w:hAnsi="David" w:cs="David"/>
+                <w:sz w:val="24"/>
+                <w:szCs w:val="24"/>
+              </w:rPr>
+              <w:t>address ,empty</w:t>
+            </w:r>
+            <w:proofErr w:type="gramEnd"/>
+            <w:r>
+              <w:rPr>
+                <w:rFonts w:ascii="David" w:eastAsia="David" w:hAnsi="David" w:cs="David"/>
+                <w:sz w:val="24"/>
+                <w:szCs w:val="24"/>
+              </w:rPr>
+              <w:t xml:space="preserve"> strings , illegal passwords that are easy to guess</w:t>
             </w:r>
           </w:p>
         </w:tc>
@@ -9691,7 +10537,25 @@
                 <w:sz w:val="24"/>
                 <w:szCs w:val="24"/>
               </w:rPr>
-              <w:t>the system detects the attack , and prevents it using several techniques like honey pot..</w:t>
+              <w:t xml:space="preserve">the system detects the </w:t>
+            </w:r>
+            <w:proofErr w:type="gramStart"/>
+            <w:r>
+              <w:rPr>
+                <w:rFonts w:ascii="David" w:eastAsia="David" w:hAnsi="David" w:cs="David"/>
+                <w:sz w:val="24"/>
+                <w:szCs w:val="24"/>
+              </w:rPr>
+              <w:t>attack ,</w:t>
+            </w:r>
+            <w:proofErr w:type="gramEnd"/>
+            <w:r>
+              <w:rPr>
+                <w:rFonts w:ascii="David" w:eastAsia="David" w:hAnsi="David" w:cs="David"/>
+                <w:sz w:val="24"/>
+                <w:szCs w:val="24"/>
+              </w:rPr>
+              <w:t xml:space="preserve"> and prevents it using several techniques like honey pot..</w:t>
             </w:r>
           </w:p>
         </w:tc>
@@ -9905,7 +10769,6 @@
           <w:szCs w:val="24"/>
           <w:u w:val="single"/>
         </w:rPr>
-        <w:lastRenderedPageBreak/>
         <w:t>Use case 13:</w:t>
       </w:r>
       <w:r>
@@ -10010,8 +10873,18 @@
           <w:sz w:val="24"/>
           <w:szCs w:val="24"/>
         </w:rPr>
-        <w:t>: website language changed</w:t>
-      </w:r>
+        <w:t xml:space="preserve">: website language </w:t>
+      </w:r>
+      <w:proofErr w:type="gramStart"/>
+      <w:r>
+        <w:rPr>
+          <w:rFonts w:ascii="David" w:eastAsia="David" w:hAnsi="David" w:cs="David"/>
+          <w:sz w:val="24"/>
+          <w:szCs w:val="24"/>
+        </w:rPr>
+        <w:t>changed</w:t>
+      </w:r>
+      <w:proofErr w:type="gramEnd"/>
     </w:p>
     <w:p>
       <w:pPr>
@@ -10091,13 +10964,23 @@
           <w:szCs w:val="24"/>
         </w:rPr>
       </w:pPr>
-      <w:r>
-        <w:rPr>
-          <w:rFonts w:ascii="David" w:eastAsia="David" w:hAnsi="David" w:cs="David"/>
-          <w:sz w:val="24"/>
-          <w:szCs w:val="24"/>
-        </w:rPr>
-        <w:t xml:space="preserve">user select language tab </w:t>
+      <w:proofErr w:type="gramStart"/>
+      <w:r>
+        <w:rPr>
+          <w:rFonts w:ascii="David" w:eastAsia="David" w:hAnsi="David" w:cs="David"/>
+          <w:sz w:val="24"/>
+          <w:szCs w:val="24"/>
+        </w:rPr>
+        <w:t>user</w:t>
+      </w:r>
+      <w:proofErr w:type="gramEnd"/>
+      <w:r>
+        <w:rPr>
+          <w:rFonts w:ascii="David" w:eastAsia="David" w:hAnsi="David" w:cs="David"/>
+          <w:sz w:val="24"/>
+          <w:szCs w:val="24"/>
+        </w:rPr>
+        <w:t xml:space="preserve"> select language tab </w:t>
       </w:r>
     </w:p>
     <w:p>
@@ -10142,8 +11025,18 @@
           <w:sz w:val="24"/>
           <w:szCs w:val="24"/>
         </w:rPr>
-        <w:t>system successfully change the website language</w:t>
-      </w:r>
+        <w:t xml:space="preserve">system successfully change the website </w:t>
+      </w:r>
+      <w:proofErr w:type="gramStart"/>
+      <w:r>
+        <w:rPr>
+          <w:rFonts w:ascii="David" w:eastAsia="David" w:hAnsi="David" w:cs="David"/>
+          <w:sz w:val="24"/>
+          <w:szCs w:val="24"/>
+        </w:rPr>
+        <w:t>language</w:t>
+      </w:r>
+      <w:proofErr w:type="gramEnd"/>
     </w:p>
     <w:tbl>
       <w:tblPr>
@@ -10814,7 +11707,6 @@
           <w:sz w:val="24"/>
           <w:szCs w:val="24"/>
         </w:rPr>
-        <w:lastRenderedPageBreak/>
         <w:t>Actor</w:t>
       </w:r>
       <w:r>
@@ -10974,8 +11866,18 @@
           <w:sz w:val="24"/>
           <w:szCs w:val="24"/>
         </w:rPr>
-        <w:t>select a turing machine</w:t>
-      </w:r>
+        <w:t xml:space="preserve">select a turing </w:t>
+      </w:r>
+      <w:proofErr w:type="gramStart"/>
+      <w:r>
+        <w:rPr>
+          <w:rFonts w:ascii="David" w:eastAsia="David" w:hAnsi="David" w:cs="David"/>
+          <w:sz w:val="24"/>
+          <w:szCs w:val="24"/>
+        </w:rPr>
+        <w:t>machine</w:t>
+      </w:r>
+      <w:proofErr w:type="gramEnd"/>
     </w:p>
     <w:p>
       <w:pPr>
@@ -10997,8 +11899,18 @@
           <w:sz w:val="24"/>
           <w:szCs w:val="24"/>
         </w:rPr>
-        <w:t>access the result history section</w:t>
-      </w:r>
+        <w:t xml:space="preserve">access the result history </w:t>
+      </w:r>
+      <w:proofErr w:type="gramStart"/>
+      <w:r>
+        <w:rPr>
+          <w:rFonts w:ascii="David" w:eastAsia="David" w:hAnsi="David" w:cs="David"/>
+          <w:sz w:val="24"/>
+          <w:szCs w:val="24"/>
+        </w:rPr>
+        <w:t>section</w:t>
+      </w:r>
+      <w:proofErr w:type="gramEnd"/>
     </w:p>
     <w:p>
       <w:pPr>
@@ -11019,8 +11931,18 @@
           <w:sz w:val="24"/>
           <w:szCs w:val="24"/>
         </w:rPr>
-        <w:t>review the detailed results of past test cases</w:t>
-      </w:r>
+        <w:t xml:space="preserve">review the detailed results of past test </w:t>
+      </w:r>
+      <w:proofErr w:type="gramStart"/>
+      <w:r>
+        <w:rPr>
+          <w:rFonts w:ascii="David" w:eastAsia="David" w:hAnsi="David" w:cs="David"/>
+          <w:sz w:val="24"/>
+          <w:szCs w:val="24"/>
+        </w:rPr>
+        <w:t>cases</w:t>
+      </w:r>
+      <w:proofErr w:type="gramEnd"/>
     </w:p>
     <w:tbl>
       <w:tblPr>
@@ -11393,7 +12315,25 @@
                 <w:sz w:val="24"/>
                 <w:szCs w:val="24"/>
               </w:rPr>
-              <w:t>but no tests has been simulated before or implemented</w:t>
+              <w:t xml:space="preserve">but no tests </w:t>
+            </w:r>
+            <w:proofErr w:type="gramStart"/>
+            <w:r>
+              <w:rPr>
+                <w:rFonts w:ascii="David" w:eastAsia="David" w:hAnsi="David" w:cs="David"/>
+                <w:sz w:val="24"/>
+                <w:szCs w:val="24"/>
+              </w:rPr>
+              <w:t>has</w:t>
+            </w:r>
+            <w:proofErr w:type="gramEnd"/>
+            <w:r>
+              <w:rPr>
+                <w:rFonts w:ascii="David" w:eastAsia="David" w:hAnsi="David" w:cs="David"/>
+                <w:sz w:val="24"/>
+                <w:szCs w:val="24"/>
+              </w:rPr>
+              <w:t xml:space="preserve"> been simulated before or implemented</w:t>
             </w:r>
           </w:p>
         </w:tc>
@@ -11821,7 +12761,6 @@
           <w:sz w:val="24"/>
           <w:szCs w:val="24"/>
         </w:rPr>
-        <w:lastRenderedPageBreak/>
         <w:t>Actor</w:t>
       </w:r>
       <w:r>
@@ -11981,8 +12920,18 @@
           <w:sz w:val="24"/>
           <w:szCs w:val="24"/>
         </w:rPr>
-        <w:t>user logs in and identifies as administrator</w:t>
-      </w:r>
+        <w:t xml:space="preserve">user logs in and identifies as </w:t>
+      </w:r>
+      <w:proofErr w:type="gramStart"/>
+      <w:r>
+        <w:rPr>
+          <w:rFonts w:ascii="David" w:eastAsia="David" w:hAnsi="David" w:cs="David"/>
+          <w:sz w:val="24"/>
+          <w:szCs w:val="24"/>
+        </w:rPr>
+        <w:t>administrator</w:t>
+      </w:r>
+      <w:proofErr w:type="gramEnd"/>
     </w:p>
     <w:p>
       <w:pPr>
@@ -12004,8 +12953,18 @@
           <w:sz w:val="24"/>
           <w:szCs w:val="24"/>
         </w:rPr>
-        <w:t>admin access special tab, that is only visible to the admin</w:t>
-      </w:r>
+        <w:t xml:space="preserve">admin access special tab, that is only visible to the </w:t>
+      </w:r>
+      <w:proofErr w:type="gramStart"/>
+      <w:r>
+        <w:rPr>
+          <w:rFonts w:ascii="David" w:eastAsia="David" w:hAnsi="David" w:cs="David"/>
+          <w:sz w:val="24"/>
+          <w:szCs w:val="24"/>
+        </w:rPr>
+        <w:t>admin</w:t>
+      </w:r>
+      <w:proofErr w:type="gramEnd"/>
     </w:p>
     <w:p>
       <w:pPr>
@@ -12026,7 +12985,25 @@
           <w:sz w:val="24"/>
           <w:szCs w:val="24"/>
         </w:rPr>
-        <w:t>selecting the  desired date to view</w:t>
+        <w:t xml:space="preserve">selecting </w:t>
+      </w:r>
+      <w:proofErr w:type="gramStart"/>
+      <w:r>
+        <w:rPr>
+          <w:rFonts w:ascii="David" w:eastAsia="David" w:hAnsi="David" w:cs="David"/>
+          <w:sz w:val="24"/>
+          <w:szCs w:val="24"/>
+        </w:rPr>
+        <w:t>the  desired</w:t>
+      </w:r>
+      <w:proofErr w:type="gramEnd"/>
+      <w:r>
+        <w:rPr>
+          <w:rFonts w:ascii="David" w:eastAsia="David" w:hAnsi="David" w:cs="David"/>
+          <w:sz w:val="24"/>
+          <w:szCs w:val="24"/>
+        </w:rPr>
+        <w:t xml:space="preserve"> date to view</w:t>
       </w:r>
     </w:p>
     <w:tbl>
@@ -12540,7 +13517,25 @@
                 <w:sz w:val="24"/>
                 <w:szCs w:val="24"/>
               </w:rPr>
-              <w:t>the system detects the attack , and blocks it.</w:t>
+              <w:t xml:space="preserve">the system detects the </w:t>
+            </w:r>
+            <w:proofErr w:type="gramStart"/>
+            <w:r>
+              <w:rPr>
+                <w:rFonts w:ascii="David" w:eastAsia="David" w:hAnsi="David" w:cs="David"/>
+                <w:sz w:val="24"/>
+                <w:szCs w:val="24"/>
+              </w:rPr>
+              <w:t>attack ,</w:t>
+            </w:r>
+            <w:proofErr w:type="gramEnd"/>
+            <w:r>
+              <w:rPr>
+                <w:rFonts w:ascii="David" w:eastAsia="David" w:hAnsi="David" w:cs="David"/>
+                <w:sz w:val="24"/>
+                <w:szCs w:val="24"/>
+              </w:rPr>
+              <w:t xml:space="preserve"> and blocks it.</w:t>
             </w:r>
           </w:p>
         </w:tc>
@@ -12769,7 +13764,6 @@
           <w:szCs w:val="36"/>
           <w:u w:val="single"/>
         </w:rPr>
-        <w:lastRenderedPageBreak/>
         <w:t>Chapter 2</w:t>
       </w:r>
       <w:r>
@@ -12843,25 +13837,25 @@
           <w:sz w:val="28"/>
           <w:szCs w:val="28"/>
         </w:rPr>
-        <w:t>receive data from client , process it and display results, the data will be as strings or python code, in case of python code we will use a package called pyodide, which knows how to convert python code to javascript ,  and gives it to the business layer to continue the process.</w:t>
-      </w:r>
-    </w:p>
-    <w:p>
-      <w:pPr>
-        <w:bidi w:val="0"/>
+        <w:t xml:space="preserve">receive data from </w:t>
+      </w:r>
+      <w:proofErr w:type="gramStart"/>
+      <w:r>
         <w:rPr>
           <w:rFonts w:ascii="David" w:eastAsia="David" w:hAnsi="David" w:cs="David"/>
           <w:sz w:val="28"/>
           <w:szCs w:val="28"/>
         </w:rPr>
-      </w:pPr>
+        <w:t>client ,</w:t>
+      </w:r>
+      <w:proofErr w:type="gramEnd"/>
       <w:r>
         <w:rPr>
           <w:rFonts w:ascii="David" w:eastAsia="David" w:hAnsi="David" w:cs="David"/>
           <w:sz w:val="28"/>
           <w:szCs w:val="28"/>
         </w:rPr>
-        <w:t>the client will include http client and maybe business logic and state,</w:t>
+        <w:t xml:space="preserve"> process it and display results, the data will be as strings or python code, in case of python code we will use a package called pyodide, which knows how to convert python code to javascript ,  and gives it to the business layer to continue the process.</w:t>
       </w:r>
     </w:p>
     <w:p>
@@ -12879,7 +13873,7 @@
           <w:sz w:val="28"/>
           <w:szCs w:val="28"/>
         </w:rPr>
-        <w:t>the server (which represents the frontend - presentation layer) will include</w:t>
+        <w:t>the client will include http client and maybe business logic and state,</w:t>
       </w:r>
     </w:p>
     <w:p>
@@ -12897,7 +13891,53 @@
           <w:sz w:val="28"/>
           <w:szCs w:val="28"/>
         </w:rPr>
-        <w:t xml:space="preserve">the react component which interacts with the browser UI, and flows data to the business layer below which includes the core which runs on restricted runtime , and auth which is responsible for registering and signing in users , using created username and password or google , twitter , yahoo… , and below the business layer will be the persistence layer , which will be implemented as an ORM. </w:t>
+        <w:t xml:space="preserve">the server (which represents the frontend - presentation layer) will </w:t>
+      </w:r>
+      <w:proofErr w:type="gramStart"/>
+      <w:r>
+        <w:rPr>
+          <w:rFonts w:ascii="David" w:eastAsia="David" w:hAnsi="David" w:cs="David"/>
+          <w:sz w:val="28"/>
+          <w:szCs w:val="28"/>
+        </w:rPr>
+        <w:t>include</w:t>
+      </w:r>
+      <w:proofErr w:type="gramEnd"/>
+    </w:p>
+    <w:p>
+      <w:pPr>
+        <w:bidi w:val="0"/>
+        <w:rPr>
+          <w:rFonts w:ascii="David" w:eastAsia="David" w:hAnsi="David" w:cs="David"/>
+          <w:sz w:val="28"/>
+          <w:szCs w:val="28"/>
+        </w:rPr>
+      </w:pPr>
+      <w:r>
+        <w:rPr>
+          <w:rFonts w:ascii="David" w:eastAsia="David" w:hAnsi="David" w:cs="David"/>
+          <w:sz w:val="28"/>
+          <w:szCs w:val="28"/>
+        </w:rPr>
+        <w:t xml:space="preserve">the react component which interacts with the browser UI, and flows data to the business layer below which includes the core which runs on restricted </w:t>
+      </w:r>
+      <w:proofErr w:type="gramStart"/>
+      <w:r>
+        <w:rPr>
+          <w:rFonts w:ascii="David" w:eastAsia="David" w:hAnsi="David" w:cs="David"/>
+          <w:sz w:val="28"/>
+          <w:szCs w:val="28"/>
+        </w:rPr>
+        <w:t>runtime ,</w:t>
+      </w:r>
+      <w:proofErr w:type="gramEnd"/>
+      <w:r>
+        <w:rPr>
+          <w:rFonts w:ascii="David" w:eastAsia="David" w:hAnsi="David" w:cs="David"/>
+          <w:sz w:val="28"/>
+          <w:szCs w:val="28"/>
+        </w:rPr>
+        <w:t xml:space="preserve"> and auth which is responsible for registering and signing in users , using created username and password or google , twitter , yahoo… , and below the business layer will be the persistence layer , which will be implemented as an ORM. </w:t>
       </w:r>
     </w:p>
     <w:p>
@@ -13065,15 +14105,34 @@
           <w:sz w:val="28"/>
           <w:szCs w:val="28"/>
         </w:rPr>
-        <w:t>turing_machine</w:t>
-      </w:r>
-      <w:r>
-        <w:rPr>
-          <w:rFonts w:ascii="David" w:eastAsia="David" w:hAnsi="David" w:cs="David"/>
+        <w:t>turing_</w:t>
+      </w:r>
+      <w:proofErr w:type="gramStart"/>
+      <w:r>
+        <w:rPr>
+          <w:rFonts w:ascii="David" w:eastAsia="David" w:hAnsi="David" w:cs="David"/>
+          <w:b/>
           <w:sz w:val="28"/>
           <w:szCs w:val="28"/>
         </w:rPr>
-        <w:t>,  which is our main entity</w:t>
+        <w:t>machine</w:t>
+      </w:r>
+      <w:r>
+        <w:rPr>
+          <w:rFonts w:ascii="David" w:eastAsia="David" w:hAnsi="David" w:cs="David"/>
+          <w:sz w:val="28"/>
+          <w:szCs w:val="28"/>
+        </w:rPr>
+        <w:t>,  which</w:t>
+      </w:r>
+      <w:proofErr w:type="gramEnd"/>
+      <w:r>
+        <w:rPr>
+          <w:rFonts w:ascii="David" w:eastAsia="David" w:hAnsi="David" w:cs="David"/>
+          <w:sz w:val="28"/>
+          <w:szCs w:val="28"/>
+        </w:rPr>
+        <w:t xml:space="preserve"> is our main entity</w:t>
       </w:r>
     </w:p>
     <w:p>
@@ -13113,26 +14172,62 @@
           <w:sz w:val="28"/>
           <w:szCs w:val="28"/>
         </w:rPr>
-        <w:t>ID, name , author_id , creation_date , code.</w:t>
-      </w:r>
-    </w:p>
-    <w:p>
-      <w:pPr>
-        <w:bidi w:val="0"/>
-        <w:ind w:left="720"/>
+        <w:t xml:space="preserve">ID, </w:t>
+      </w:r>
+      <w:proofErr w:type="gramStart"/>
+      <w:r>
         <w:rPr>
           <w:rFonts w:ascii="David" w:eastAsia="David" w:hAnsi="David" w:cs="David"/>
           <w:sz w:val="28"/>
           <w:szCs w:val="28"/>
         </w:rPr>
-      </w:pPr>
+        <w:t>name ,</w:t>
+      </w:r>
+      <w:proofErr w:type="gramEnd"/>
       <w:r>
         <w:rPr>
           <w:rFonts w:ascii="David" w:eastAsia="David" w:hAnsi="David" w:cs="David"/>
           <w:sz w:val="28"/>
           <w:szCs w:val="28"/>
         </w:rPr>
-        <w:t>the main attributes are ID which identifies this object from other turing machine objects , and the code in javascript version , which was converted to javascript from python using pyodide , and it was provided by the user , the code represents the turing machine, using this code we will test the correctness of the turing machine.</w:t>
+        <w:t xml:space="preserve"> author_id , creation_date , code.</w:t>
+      </w:r>
+    </w:p>
+    <w:p>
+      <w:pPr>
+        <w:bidi w:val="0"/>
+        <w:ind w:left="720"/>
+        <w:rPr>
+          <w:rFonts w:ascii="David" w:eastAsia="David" w:hAnsi="David" w:cs="David"/>
+          <w:sz w:val="28"/>
+          <w:szCs w:val="28"/>
+        </w:rPr>
+      </w:pPr>
+      <w:r>
+        <w:rPr>
+          <w:rFonts w:ascii="David" w:eastAsia="David" w:hAnsi="David" w:cs="David"/>
+          <w:sz w:val="28"/>
+          <w:szCs w:val="28"/>
+        </w:rPr>
+        <w:t xml:space="preserve">the main attributes are ID which identifies this object from other turing machine </w:t>
+      </w:r>
+      <w:proofErr w:type="gramStart"/>
+      <w:r>
+        <w:rPr>
+          <w:rFonts w:ascii="David" w:eastAsia="David" w:hAnsi="David" w:cs="David"/>
+          <w:sz w:val="28"/>
+          <w:szCs w:val="28"/>
+        </w:rPr>
+        <w:t>objects ,</w:t>
+      </w:r>
+      <w:proofErr w:type="gramEnd"/>
+      <w:r>
+        <w:rPr>
+          <w:rFonts w:ascii="David" w:eastAsia="David" w:hAnsi="David" w:cs="David"/>
+          <w:sz w:val="28"/>
+          <w:szCs w:val="28"/>
+        </w:rPr>
+        <w:t xml:space="preserve"> and the code in javascript version , which was converted to javascript from python using pyodide , and it was provided by the user , the code represents the turing machine, using this code we will test the correctness of the turing machine.</w:t>
       </w:r>
     </w:p>
     <w:p>
@@ -13163,7 +14258,25 @@
           <w:sz w:val="28"/>
           <w:szCs w:val="28"/>
         </w:rPr>
-        <w:t xml:space="preserve">, it is an entity the represents the challenges that are created by the lecturers </w:t>
+        <w:t xml:space="preserve">, it is an entity the represents the challenges that are created by the </w:t>
+      </w:r>
+      <w:proofErr w:type="gramStart"/>
+      <w:r>
+        <w:rPr>
+          <w:rFonts w:ascii="David" w:eastAsia="David" w:hAnsi="David" w:cs="David"/>
+          <w:sz w:val="28"/>
+          <w:szCs w:val="28"/>
+        </w:rPr>
+        <w:t>lecturers</w:t>
+      </w:r>
+      <w:proofErr w:type="gramEnd"/>
+      <w:r>
+        <w:rPr>
+          <w:rFonts w:ascii="David" w:eastAsia="David" w:hAnsi="David" w:cs="David"/>
+          <w:sz w:val="28"/>
+          <w:szCs w:val="28"/>
+        </w:rPr>
+        <w:t xml:space="preserve"> </w:t>
       </w:r>
     </w:p>
     <w:p>
@@ -13203,7 +14316,25 @@
           <w:sz w:val="28"/>
           <w:szCs w:val="28"/>
         </w:rPr>
-        <w:t>ID, name , creator_id , creation_date , challenge_description, expiry_date , list_of_legall_words (for testing), list_of_illegal_words (for testing).</w:t>
+        <w:t xml:space="preserve">ID, </w:t>
+      </w:r>
+      <w:proofErr w:type="gramStart"/>
+      <w:r>
+        <w:rPr>
+          <w:rFonts w:ascii="David" w:eastAsia="David" w:hAnsi="David" w:cs="David"/>
+          <w:sz w:val="28"/>
+          <w:szCs w:val="28"/>
+        </w:rPr>
+        <w:t>name ,</w:t>
+      </w:r>
+      <w:proofErr w:type="gramEnd"/>
+      <w:r>
+        <w:rPr>
+          <w:rFonts w:ascii="David" w:eastAsia="David" w:hAnsi="David" w:cs="David"/>
+          <w:sz w:val="28"/>
+          <w:szCs w:val="28"/>
+        </w:rPr>
+        <w:t xml:space="preserve"> creator_id , creation_date , challenge_description, expiry_date , list_of_legall_words (for testing), list_of_illegal_words (for testing).</w:t>
       </w:r>
     </w:p>
     <w:p>
@@ -13264,8 +14395,18 @@
           <w:sz w:val="28"/>
           <w:szCs w:val="28"/>
         </w:rPr>
-        <w:t>, it represents the user in the system</w:t>
-      </w:r>
+        <w:t xml:space="preserve">, it represents the user in the </w:t>
+      </w:r>
+      <w:proofErr w:type="gramStart"/>
+      <w:r>
+        <w:rPr>
+          <w:rFonts w:ascii="David" w:eastAsia="David" w:hAnsi="David" w:cs="David"/>
+          <w:sz w:val="28"/>
+          <w:szCs w:val="28"/>
+        </w:rPr>
+        <w:t>system</w:t>
+      </w:r>
+      <w:proofErr w:type="gramEnd"/>
     </w:p>
     <w:p>
       <w:pPr>
@@ -13304,26 +14445,25 @@
           <w:sz w:val="28"/>
           <w:szCs w:val="28"/>
         </w:rPr>
-        <w:t>ID, name ,  register_date, role (student / lecturer / admin), password (hashed for security reasons) .</w:t>
-      </w:r>
-    </w:p>
-    <w:p>
-      <w:pPr>
-        <w:bidi w:val="0"/>
-        <w:ind w:left="720"/>
+        <w:t xml:space="preserve">ID, </w:t>
+      </w:r>
+      <w:proofErr w:type="gramStart"/>
+      <w:r>
         <w:rPr>
           <w:rFonts w:ascii="David" w:eastAsia="David" w:hAnsi="David" w:cs="David"/>
           <w:sz w:val="28"/>
           <w:szCs w:val="28"/>
         </w:rPr>
-      </w:pPr>
+        <w:t>name ,</w:t>
+      </w:r>
+      <w:proofErr w:type="gramEnd"/>
       <w:r>
         <w:rPr>
           <w:rFonts w:ascii="David" w:eastAsia="David" w:hAnsi="David" w:cs="David"/>
           <w:sz w:val="28"/>
           <w:szCs w:val="28"/>
         </w:rPr>
-        <w:t>the main attribute is ID which identifies this object from other user objects, the role attribute might be implemented as state design pattern.</w:t>
+        <w:t xml:space="preserve">  register_date, role (student / lecturer / admin), password (hashed for security reasons) .</w:t>
       </w:r>
     </w:p>
     <w:p>
@@ -13336,17 +14476,14 @@
           <w:szCs w:val="28"/>
         </w:rPr>
       </w:pPr>
-    </w:p>
-    <w:p>
-      <w:pPr>
-        <w:bidi w:val="0"/>
-        <w:ind w:left="720"/>
+      <w:r>
         <w:rPr>
           <w:rFonts w:ascii="David" w:eastAsia="David" w:hAnsi="David" w:cs="David"/>
           <w:sz w:val="28"/>
           <w:szCs w:val="28"/>
         </w:rPr>
-      </w:pPr>
+        <w:t>the main attribute is ID which identifies this object from other user objects, the role attribute might be implemented as state design pattern.</w:t>
+      </w:r>
     </w:p>
     <w:p>
       <w:pPr>
@@ -13362,6 +14499,29 @@
     <w:p>
       <w:pPr>
         <w:bidi w:val="0"/>
+        <w:ind w:left="720"/>
+        <w:rPr>
+          <w:rFonts w:ascii="David" w:eastAsia="David" w:hAnsi="David" w:cs="David"/>
+          <w:sz w:val="28"/>
+          <w:szCs w:val="28"/>
+        </w:rPr>
+      </w:pPr>
+    </w:p>
+    <w:p>
+      <w:pPr>
+        <w:bidi w:val="0"/>
+        <w:ind w:left="720"/>
+        <w:rPr>
+          <w:rFonts w:ascii="David" w:eastAsia="David" w:hAnsi="David" w:cs="David"/>
+          <w:sz w:val="28"/>
+          <w:szCs w:val="28"/>
+        </w:rPr>
+      </w:pPr>
+    </w:p>
+    <w:p>
+      <w:pPr>
+        <w:bidi w:val="0"/>
+        <w:spacing w:before="240"/>
         <w:rPr>
           <w:rFonts w:ascii="David" w:eastAsia="David" w:hAnsi="David" w:cs="David"/>
           <w:sz w:val="28"/>
@@ -13383,6 +14543,76 @@
     <w:p>
       <w:pPr>
         <w:bidi w:val="0"/>
+        <w:spacing w:before="240"/>
+        <w:rPr>
+          <w:rFonts w:ascii="David" w:eastAsia="David" w:hAnsi="David" w:cs="David"/>
+          <w:sz w:val="28"/>
+          <w:szCs w:val="28"/>
+        </w:rPr>
+      </w:pPr>
+    </w:p>
+    <w:p>
+      <w:pPr>
+        <w:pStyle w:val="NormalWeb"/>
+        <w:spacing w:before="0"/>
+      </w:pPr>
+      <w:r>
+        <w:rPr>
+          <w:noProof/>
+        </w:rPr>
+        <w:drawing>
+          <wp:inline distT="0" distB="0" distL="0" distR="0" wp14:anchorId="183910E2" wp14:editId="0F226983">
+            <wp:extent cx="6164580" cy="5227320"/>
+            <wp:effectExtent l="0" t="0" r="7620" b="0"/>
+            <wp:docPr id="1372875433" name="תמונה 1"/>
+            <wp:cNvGraphicFramePr>
+              <a:graphicFrameLocks xmlns:a="http://schemas.openxmlformats.org/drawingml/2006/main" noChangeAspect="1"/>
+            </wp:cNvGraphicFramePr>
+            <a:graphic xmlns:a="http://schemas.openxmlformats.org/drawingml/2006/main">
+              <a:graphicData uri="http://schemas.openxmlformats.org/drawingml/2006/picture">
+                <pic:pic xmlns:pic="http://schemas.openxmlformats.org/drawingml/2006/picture">
+                  <pic:nvPicPr>
+                    <pic:cNvPr id="0" name="Picture 1"/>
+                    <pic:cNvPicPr>
+                      <a:picLocks noChangeAspect="1" noChangeArrowheads="1"/>
+                    </pic:cNvPicPr>
+                  </pic:nvPicPr>
+                  <pic:blipFill>
+                    <a:blip r:embed="rId7" cstate="print">
+                      <a:extLst>
+                        <a:ext uri="{28A0092B-C50C-407E-A947-70E740481C1C}">
+                          <a14:useLocalDpi xmlns:a14="http://schemas.microsoft.com/office/drawing/2010/main" val="0"/>
+                        </a:ext>
+                      </a:extLst>
+                    </a:blip>
+                    <a:srcRect/>
+                    <a:stretch>
+                      <a:fillRect/>
+                    </a:stretch>
+                  </pic:blipFill>
+                  <pic:spPr bwMode="auto">
+                    <a:xfrm>
+                      <a:off x="0" y="0"/>
+                      <a:ext cx="6164580" cy="5227320"/>
+                    </a:xfrm>
+                    <a:prstGeom prst="rect">
+                      <a:avLst/>
+                    </a:prstGeom>
+                    <a:noFill/>
+                    <a:ln>
+                      <a:noFill/>
+                    </a:ln>
+                  </pic:spPr>
+                </pic:pic>
+              </a:graphicData>
+            </a:graphic>
+          </wp:inline>
+        </w:drawing>
+      </w:r>
+    </w:p>
+    <w:p>
+      <w:pPr>
+        <w:bidi w:val="0"/>
         <w:rPr>
           <w:rFonts w:ascii="David" w:eastAsia="David" w:hAnsi="David" w:cs="David"/>
           <w:sz w:val="28"/>
@@ -13391,7 +14621,10 @@
           <w:u w:val="single"/>
         </w:rPr>
       </w:pPr>
-      <w:r>
+    </w:p>
+    <w:p>
+      <w:pPr>
+        <w:bidi w:val="0"/>
         <w:rPr>
           <w:rFonts w:ascii="David" w:eastAsia="David" w:hAnsi="David" w:cs="David"/>
           <w:sz w:val="28"/>
@@ -13399,7 +14632,123 @@
           <w:highlight w:val="yellow"/>
           <w:u w:val="single"/>
         </w:rPr>
+      </w:pPr>
+    </w:p>
+    <w:p>
+      <w:pPr>
+        <w:bidi w:val="0"/>
+        <w:rPr>
+          <w:rFonts w:ascii="David" w:eastAsia="David" w:hAnsi="David" w:cs="David"/>
+          <w:sz w:val="28"/>
+          <w:szCs w:val="28"/>
+          <w:highlight w:val="yellow"/>
+          <w:u w:val="single"/>
+        </w:rPr>
+      </w:pPr>
+    </w:p>
+    <w:p>
+      <w:pPr>
+        <w:bidi w:val="0"/>
+        <w:rPr>
+          <w:rFonts w:ascii="David" w:eastAsia="David" w:hAnsi="David" w:cs="David"/>
+          <w:sz w:val="28"/>
+          <w:szCs w:val="28"/>
+          <w:highlight w:val="yellow"/>
+          <w:u w:val="single"/>
+        </w:rPr>
+      </w:pPr>
+    </w:p>
+    <w:p>
+      <w:pPr>
+        <w:bidi w:val="0"/>
+        <w:rPr>
+          <w:rFonts w:ascii="David" w:eastAsia="David" w:hAnsi="David" w:cs="David"/>
+          <w:sz w:val="28"/>
+          <w:szCs w:val="28"/>
+          <w:highlight w:val="yellow"/>
+          <w:u w:val="single"/>
+        </w:rPr>
+      </w:pPr>
+    </w:p>
+    <w:p>
+      <w:pPr>
+        <w:bidi w:val="0"/>
+        <w:rPr>
+          <w:rFonts w:ascii="David" w:eastAsia="David" w:hAnsi="David" w:cs="David"/>
+          <w:sz w:val="28"/>
+          <w:szCs w:val="28"/>
+          <w:highlight w:val="yellow"/>
+          <w:u w:val="single"/>
+        </w:rPr>
+      </w:pPr>
+    </w:p>
+    <w:p>
+      <w:pPr>
+        <w:bidi w:val="0"/>
+        <w:rPr>
+          <w:rFonts w:ascii="David" w:eastAsia="David" w:hAnsi="David" w:cs="David"/>
+          <w:sz w:val="28"/>
+          <w:szCs w:val="28"/>
+          <w:highlight w:val="yellow"/>
+          <w:u w:val="single"/>
+        </w:rPr>
+      </w:pPr>
+    </w:p>
+    <w:p>
+      <w:pPr>
+        <w:bidi w:val="0"/>
+        <w:rPr>
+          <w:rFonts w:ascii="David" w:eastAsia="David" w:hAnsi="David" w:cs="David"/>
+          <w:sz w:val="28"/>
+          <w:szCs w:val="28"/>
+          <w:highlight w:val="yellow"/>
+          <w:u w:val="single"/>
+        </w:rPr>
+      </w:pPr>
+    </w:p>
+    <w:p>
+      <w:pPr>
+        <w:bidi w:val="0"/>
+        <w:rPr>
+          <w:rFonts w:ascii="David" w:eastAsia="David" w:hAnsi="David" w:cs="David"/>
+          <w:sz w:val="28"/>
+          <w:szCs w:val="28"/>
+          <w:highlight w:val="yellow"/>
+          <w:u w:val="single"/>
+        </w:rPr>
+      </w:pPr>
+    </w:p>
+    <w:p>
+      <w:pPr>
+        <w:bidi w:val="0"/>
+        <w:rPr>
+          <w:rFonts w:ascii="David" w:eastAsia="David" w:hAnsi="David" w:cs="David"/>
+          <w:sz w:val="28"/>
+          <w:szCs w:val="28"/>
+          <w:highlight w:val="yellow"/>
+          <w:u w:val="single"/>
+        </w:rPr>
+      </w:pPr>
+      <w:r>
+        <w:rPr>
+          <w:rFonts w:ascii="David" w:eastAsia="David" w:hAnsi="David" w:cs="David"/>
+          <w:sz w:val="28"/>
+          <w:szCs w:val="28"/>
+          <w:highlight w:val="yellow"/>
+          <w:u w:val="single"/>
+        </w:rPr>
+        <w:lastRenderedPageBreak/>
         <w:t>3.3 Description of Data Objects</w:t>
+      </w:r>
+      <w:r>
+        <w:rPr>
+          <w:rFonts w:ascii="David" w:eastAsia="David" w:hAnsi="David" w:cs="David"/>
+          <w:sz w:val="28"/>
+          <w:szCs w:val="28"/>
+          <w:highlight w:val="yellow"/>
+          <w:u w:val="single"/>
+        </w:rPr>
+        <w:tab/>
       </w:r>
     </w:p>
     <w:p>
@@ -13446,7 +14795,7 @@
                     <pic:cNvPicPr preferRelativeResize="0"/>
                   </pic:nvPicPr>
                   <pic:blipFill>
-                    <a:blip r:embed="rId7"/>
+                    <a:blip r:embed="rId8"/>
                     <a:srcRect/>
                     <a:stretch>
                       <a:fillRect/>
@@ -13468,6 +14817,530 @@
           </wp:inline>
         </w:drawing>
       </w:r>
+    </w:p>
+    <w:p>
+      <w:pPr>
+        <w:bidi w:val="0"/>
+        <w:rPr>
+          <w:rFonts w:ascii="David" w:eastAsia="David" w:hAnsi="David" w:cs="David"/>
+          <w:sz w:val="28"/>
+          <w:szCs w:val="28"/>
+          <w:u w:val="single"/>
+        </w:rPr>
+      </w:pPr>
+    </w:p>
+    <w:p>
+      <w:pPr>
+        <w:bidi w:val="0"/>
+        <w:rPr>
+          <w:rFonts w:ascii="David" w:eastAsia="David" w:hAnsi="David" w:cs="David"/>
+          <w:sz w:val="28"/>
+          <w:szCs w:val="28"/>
+          <w:u w:val="single"/>
+        </w:rPr>
+      </w:pPr>
+    </w:p>
+    <w:p>
+      <w:pPr>
+        <w:bidi w:val="0"/>
+        <w:rPr>
+          <w:rFonts w:ascii="David" w:eastAsia="David" w:hAnsi="David" w:cs="David"/>
+          <w:sz w:val="36"/>
+          <w:szCs w:val="36"/>
+          <w:u w:val="single"/>
+        </w:rPr>
+      </w:pPr>
+      <w:r>
+        <w:rPr>
+          <w:rFonts w:ascii="David" w:eastAsia="David" w:hAnsi="David" w:cs="David"/>
+          <w:sz w:val="36"/>
+          <w:szCs w:val="36"/>
+          <w:u w:val="single"/>
+        </w:rPr>
+        <w:t xml:space="preserve">4 </w:t>
+      </w:r>
+      <w:r>
+        <w:rPr>
+          <w:rFonts w:ascii="David" w:eastAsia="David" w:hAnsi="David" w:cs="David"/>
+          <w:sz w:val="36"/>
+          <w:szCs w:val="36"/>
+          <w:u w:val="single"/>
+        </w:rPr>
+        <w:t>Behavioral Analysis</w:t>
+      </w:r>
+    </w:p>
+    <w:p>
+      <w:pPr>
+        <w:bidi w:val="0"/>
+        <w:rPr>
+          <w:rFonts w:ascii="David" w:eastAsia="David" w:hAnsi="David" w:cs="David"/>
+          <w:sz w:val="28"/>
+          <w:szCs w:val="28"/>
+          <w:highlight w:val="yellow"/>
+          <w:u w:val="single"/>
+        </w:rPr>
+      </w:pPr>
+      <w:r>
+        <w:rPr>
+          <w:rFonts w:ascii="David" w:eastAsia="David" w:hAnsi="David" w:cs="David"/>
+          <w:sz w:val="28"/>
+          <w:szCs w:val="28"/>
+          <w:highlight w:val="yellow"/>
+          <w:u w:val="single"/>
+        </w:rPr>
+        <w:t>4.2 events</w:t>
+      </w:r>
+    </w:p>
+    <w:p>
+      <w:pPr>
+        <w:bidi w:val="0"/>
+        <w:rPr>
+          <w:rFonts w:ascii="David" w:eastAsia="David" w:hAnsi="David" w:cs="David"/>
+          <w:sz w:val="28"/>
+          <w:szCs w:val="28"/>
+        </w:rPr>
+      </w:pPr>
+      <w:r>
+        <w:rPr>
+          <w:rFonts w:ascii="David" w:eastAsia="David" w:hAnsi="David" w:cs="David"/>
+          <w:sz w:val="28"/>
+          <w:szCs w:val="28"/>
+        </w:rPr>
+        <w:t>- the even: user registration.</w:t>
+      </w:r>
+    </w:p>
+    <w:p>
+      <w:pPr>
+        <w:bidi w:val="0"/>
+        <w:rPr>
+          <w:rFonts w:ascii="David" w:eastAsia="David" w:hAnsi="David" w:cs="David"/>
+          <w:sz w:val="28"/>
+          <w:szCs w:val="28"/>
+        </w:rPr>
+      </w:pPr>
+      <w:r>
+        <w:rPr>
+          <w:rFonts w:ascii="David" w:eastAsia="David" w:hAnsi="David" w:cs="David"/>
+          <w:sz w:val="28"/>
+          <w:szCs w:val="28"/>
+        </w:rPr>
+        <w:t xml:space="preserve">When a user registers the react will pass the account details to the business </w:t>
+      </w:r>
+      <w:proofErr w:type="gramStart"/>
+      <w:r>
+        <w:rPr>
+          <w:rFonts w:ascii="David" w:eastAsia="David" w:hAnsi="David" w:cs="David"/>
+          <w:sz w:val="28"/>
+          <w:szCs w:val="28"/>
+        </w:rPr>
+        <w:t>layer ,</w:t>
+      </w:r>
+      <w:proofErr w:type="gramEnd"/>
+      <w:r>
+        <w:rPr>
+          <w:rFonts w:ascii="David" w:eastAsia="David" w:hAnsi="David" w:cs="David"/>
+          <w:sz w:val="28"/>
+          <w:szCs w:val="28"/>
+        </w:rPr>
+        <w:t xml:space="preserve"> the controller in the business layer will receive the details, hash the necessary details and </w:t>
+      </w:r>
+      <w:r>
+        <w:rPr>
+          <w:rFonts w:ascii="David" w:eastAsia="David" w:hAnsi="David" w:cs="David"/>
+          <w:sz w:val="28"/>
+          <w:szCs w:val="28"/>
+        </w:rPr>
+        <w:t>invokes the logger to log the event and eventually will pass the details to the repo controller in the persistence layer to save the new user in the database.</w:t>
+      </w:r>
+      <w:r>
+        <w:rPr>
+          <w:rFonts w:ascii="David" w:eastAsia="David" w:hAnsi="David" w:cs="David"/>
+          <w:sz w:val="28"/>
+          <w:szCs w:val="28"/>
+        </w:rPr>
+        <w:t xml:space="preserve"> Along the way if there was an error or exception the object that had the error will call the logger to log the detailed error and will throw the </w:t>
+      </w:r>
+      <w:proofErr w:type="gramStart"/>
+      <w:r>
+        <w:rPr>
+          <w:rFonts w:ascii="David" w:eastAsia="David" w:hAnsi="David" w:cs="David"/>
+          <w:sz w:val="28"/>
+          <w:szCs w:val="28"/>
+        </w:rPr>
+        <w:t>error ,</w:t>
+      </w:r>
+      <w:proofErr w:type="gramEnd"/>
+      <w:r>
+        <w:rPr>
+          <w:rFonts w:ascii="David" w:eastAsia="David" w:hAnsi="David" w:cs="David"/>
+          <w:sz w:val="28"/>
+          <w:szCs w:val="28"/>
+        </w:rPr>
+        <w:t xml:space="preserve"> each layer will catch the error and will act accordingly , eventually the error will reach the react in presentation layer and will be displayed to the user.  </w:t>
+      </w:r>
+    </w:p>
+    <w:p>
+      <w:pPr>
+        <w:bidi w:val="0"/>
+        <w:rPr>
+          <w:rFonts w:ascii="David" w:eastAsia="David" w:hAnsi="David" w:cs="David"/>
+          <w:sz w:val="28"/>
+          <w:szCs w:val="28"/>
+        </w:rPr>
+      </w:pPr>
+    </w:p>
+    <w:p>
+      <w:pPr>
+        <w:bidi w:val="0"/>
+        <w:rPr>
+          <w:rFonts w:ascii="David" w:eastAsia="David" w:hAnsi="David" w:cs="David"/>
+          <w:sz w:val="28"/>
+          <w:szCs w:val="28"/>
+        </w:rPr>
+      </w:pPr>
+      <w:r>
+        <w:rPr>
+          <w:rFonts w:ascii="David" w:eastAsia="David" w:hAnsi="David" w:cs="David"/>
+          <w:sz w:val="28"/>
+          <w:szCs w:val="28"/>
+        </w:rPr>
+        <w:t xml:space="preserve">- the even: user </w:t>
+      </w:r>
+      <w:r>
+        <w:rPr>
+          <w:rFonts w:ascii="David" w:eastAsia="David" w:hAnsi="David" w:cs="David"/>
+          <w:sz w:val="28"/>
+          <w:szCs w:val="28"/>
+        </w:rPr>
+        <w:t>logs in</w:t>
+      </w:r>
+      <w:r>
+        <w:rPr>
+          <w:rFonts w:ascii="David" w:eastAsia="David" w:hAnsi="David" w:cs="David"/>
+          <w:sz w:val="28"/>
+          <w:szCs w:val="28"/>
+        </w:rPr>
+        <w:t>.</w:t>
+      </w:r>
+    </w:p>
+    <w:p>
+      <w:pPr>
+        <w:bidi w:val="0"/>
+        <w:rPr>
+          <w:rFonts w:ascii="David" w:eastAsia="David" w:hAnsi="David" w:cs="David"/>
+          <w:sz w:val="28"/>
+          <w:szCs w:val="28"/>
+        </w:rPr>
+      </w:pPr>
+      <w:r>
+        <w:rPr>
+          <w:rFonts w:ascii="David" w:eastAsia="David" w:hAnsi="David" w:cs="David"/>
+          <w:sz w:val="28"/>
+          <w:szCs w:val="28"/>
+        </w:rPr>
+        <w:t xml:space="preserve">When a user </w:t>
+      </w:r>
+      <w:r>
+        <w:rPr>
+          <w:rFonts w:ascii="David" w:eastAsia="David" w:hAnsi="David" w:cs="David"/>
+          <w:sz w:val="28"/>
+          <w:szCs w:val="28"/>
+        </w:rPr>
+        <w:t>logs in</w:t>
+      </w:r>
+      <w:r>
+        <w:rPr>
+          <w:rFonts w:ascii="David" w:eastAsia="David" w:hAnsi="David" w:cs="David"/>
+          <w:sz w:val="28"/>
+          <w:szCs w:val="28"/>
+        </w:rPr>
+        <w:t xml:space="preserve"> the react will pass the account details to the business layer , the controller in the business layer will receive the details, hash the necessary details and invokes the logger to log the event and eventually will pass the details to the repo controller in the persistence layer to </w:t>
+      </w:r>
+      <w:r>
+        <w:rPr>
+          <w:rFonts w:ascii="David" w:eastAsia="David" w:hAnsi="David" w:cs="David"/>
+          <w:sz w:val="28"/>
+          <w:szCs w:val="28"/>
+        </w:rPr>
+        <w:t>validate</w:t>
+      </w:r>
+      <w:r>
+        <w:rPr>
+          <w:rFonts w:ascii="David" w:eastAsia="David" w:hAnsi="David" w:cs="David"/>
+          <w:sz w:val="28"/>
+          <w:szCs w:val="28"/>
+        </w:rPr>
+        <w:t xml:space="preserve"> the </w:t>
+      </w:r>
+      <w:r>
+        <w:rPr>
+          <w:rFonts w:ascii="David" w:eastAsia="David" w:hAnsi="David" w:cs="David"/>
+          <w:sz w:val="28"/>
+          <w:szCs w:val="28"/>
+        </w:rPr>
+        <w:t xml:space="preserve">details with the real ones in the </w:t>
+      </w:r>
+      <w:r>
+        <w:rPr>
+          <w:rFonts w:ascii="David" w:eastAsia="David" w:hAnsi="David" w:cs="David"/>
+          <w:sz w:val="28"/>
+          <w:szCs w:val="28"/>
+        </w:rPr>
+        <w:t>database</w:t>
+      </w:r>
+      <w:r>
+        <w:rPr>
+          <w:rFonts w:ascii="David" w:eastAsia="David" w:hAnsi="David" w:cs="David"/>
+          <w:sz w:val="28"/>
+          <w:szCs w:val="28"/>
+        </w:rPr>
+        <w:t xml:space="preserve"> , in case the details are correct and match the ones in the database , the repo will return the user model to business layer to the controller , the controller will create the user and sends it back to presentation layer to display it to the user</w:t>
+      </w:r>
+      <w:r>
+        <w:rPr>
+          <w:rFonts w:ascii="David" w:eastAsia="David" w:hAnsi="David" w:cs="David"/>
+          <w:sz w:val="28"/>
+          <w:szCs w:val="28"/>
+        </w:rPr>
+        <w:t xml:space="preserve">. Along the way if there was an error or exception the object that had the error will call the logger to log the detailed error and will throw the </w:t>
+      </w:r>
+      <w:proofErr w:type="gramStart"/>
+      <w:r>
+        <w:rPr>
+          <w:rFonts w:ascii="David" w:eastAsia="David" w:hAnsi="David" w:cs="David"/>
+          <w:sz w:val="28"/>
+          <w:szCs w:val="28"/>
+        </w:rPr>
+        <w:t>error ,</w:t>
+      </w:r>
+      <w:proofErr w:type="gramEnd"/>
+      <w:r>
+        <w:rPr>
+          <w:rFonts w:ascii="David" w:eastAsia="David" w:hAnsi="David" w:cs="David"/>
+          <w:sz w:val="28"/>
+          <w:szCs w:val="28"/>
+        </w:rPr>
+        <w:t xml:space="preserve"> each layer will catch the error and will act accordingly , eventually the error will reach the react in presentation layer and will be displayed to the user</w:t>
+      </w:r>
+      <w:r>
+        <w:rPr>
+          <w:rFonts w:ascii="David" w:eastAsia="David" w:hAnsi="David" w:cs="David"/>
+          <w:sz w:val="28"/>
+          <w:szCs w:val="28"/>
+        </w:rPr>
+        <w:t>.</w:t>
+      </w:r>
+    </w:p>
+    <w:p>
+      <w:pPr>
+        <w:bidi w:val="0"/>
+        <w:rPr>
+          <w:rFonts w:ascii="David" w:eastAsia="David" w:hAnsi="David" w:cs="David"/>
+          <w:sz w:val="28"/>
+          <w:szCs w:val="28"/>
+        </w:rPr>
+      </w:pPr>
+      <w:r>
+        <w:rPr>
+          <w:rFonts w:ascii="David" w:eastAsia="David" w:hAnsi="David" w:cs="David"/>
+          <w:sz w:val="28"/>
+          <w:szCs w:val="28"/>
+        </w:rPr>
+        <w:lastRenderedPageBreak/>
+        <w:t xml:space="preserve">- the even: </w:t>
+      </w:r>
+      <w:r>
+        <w:rPr>
+          <w:rFonts w:ascii="David" w:eastAsia="David" w:hAnsi="David" w:cs="David"/>
+          <w:sz w:val="28"/>
+          <w:szCs w:val="28"/>
+        </w:rPr>
+        <w:t>creating turing machine</w:t>
+      </w:r>
+      <w:r>
+        <w:rPr>
+          <w:rFonts w:ascii="David" w:eastAsia="David" w:hAnsi="David" w:cs="David"/>
+          <w:sz w:val="28"/>
+          <w:szCs w:val="28"/>
+        </w:rPr>
+        <w:t>.</w:t>
+      </w:r>
+    </w:p>
+    <w:p>
+      <w:pPr>
+        <w:bidi w:val="0"/>
+        <w:rPr>
+          <w:rFonts w:ascii="David" w:eastAsia="David" w:hAnsi="David" w:cs="David"/>
+          <w:sz w:val="28"/>
+          <w:szCs w:val="28"/>
+        </w:rPr>
+      </w:pPr>
+      <w:r>
+        <w:rPr>
+          <w:rFonts w:ascii="David" w:eastAsia="David" w:hAnsi="David" w:cs="David"/>
+          <w:sz w:val="28"/>
+          <w:szCs w:val="28"/>
+        </w:rPr>
+        <w:t>After the user selects the desired turing machine to work on,</w:t>
+      </w:r>
+      <w:r>
+        <w:rPr>
+          <w:rFonts w:ascii="David" w:eastAsia="David" w:hAnsi="David" w:cs="David"/>
+          <w:sz w:val="28"/>
+          <w:szCs w:val="28"/>
+        </w:rPr>
+        <w:t xml:space="preserve"> a user </w:t>
+      </w:r>
+      <w:r>
+        <w:rPr>
+          <w:rFonts w:ascii="David" w:eastAsia="David" w:hAnsi="David" w:cs="David"/>
+          <w:sz w:val="28"/>
+          <w:szCs w:val="28"/>
+        </w:rPr>
+        <w:t>writes python code to create turing machine</w:t>
+      </w:r>
+      <w:r>
+        <w:rPr>
+          <w:rFonts w:ascii="David" w:eastAsia="David" w:hAnsi="David" w:cs="David"/>
+          <w:sz w:val="28"/>
+          <w:szCs w:val="28"/>
+        </w:rPr>
+        <w:t xml:space="preserve"> </w:t>
+      </w:r>
+      <w:r>
+        <w:rPr>
+          <w:rFonts w:ascii="David" w:eastAsia="David" w:hAnsi="David" w:cs="David"/>
+          <w:sz w:val="28"/>
+          <w:szCs w:val="28"/>
+        </w:rPr>
+        <w:t xml:space="preserve">, </w:t>
+      </w:r>
+      <w:r>
+        <w:rPr>
+          <w:rFonts w:ascii="David" w:eastAsia="David" w:hAnsi="David" w:cs="David"/>
+          <w:sz w:val="28"/>
+          <w:szCs w:val="28"/>
+        </w:rPr>
+        <w:t xml:space="preserve">the react will </w:t>
+      </w:r>
+      <w:r>
+        <w:rPr>
+          <w:rFonts w:ascii="David" w:eastAsia="David" w:hAnsi="David" w:cs="David"/>
+          <w:sz w:val="28"/>
+          <w:szCs w:val="28"/>
+        </w:rPr>
+        <w:t xml:space="preserve">convert the python code to javascript using pyodide and will </w:t>
+      </w:r>
+      <w:r>
+        <w:rPr>
+          <w:rFonts w:ascii="David" w:eastAsia="David" w:hAnsi="David" w:cs="David"/>
+          <w:sz w:val="28"/>
+          <w:szCs w:val="28"/>
+        </w:rPr>
+        <w:t xml:space="preserve">pass </w:t>
+      </w:r>
+      <w:r>
+        <w:rPr>
+          <w:rFonts w:ascii="David" w:eastAsia="David" w:hAnsi="David" w:cs="David"/>
+          <w:sz w:val="28"/>
+          <w:szCs w:val="28"/>
+        </w:rPr>
+        <w:t>the converted code</w:t>
+      </w:r>
+      <w:r>
+        <w:rPr>
+          <w:rFonts w:ascii="David" w:eastAsia="David" w:hAnsi="David" w:cs="David"/>
+          <w:sz w:val="28"/>
+          <w:szCs w:val="28"/>
+        </w:rPr>
+        <w:t xml:space="preserve"> to the business layer , the controller in the business layer will receive the </w:t>
+      </w:r>
+      <w:r>
+        <w:rPr>
+          <w:rFonts w:ascii="David" w:eastAsia="David" w:hAnsi="David" w:cs="David"/>
+          <w:sz w:val="28"/>
+          <w:szCs w:val="28"/>
+        </w:rPr>
+        <w:t xml:space="preserve">code </w:t>
+      </w:r>
+      <w:r>
+        <w:rPr>
+          <w:rFonts w:ascii="David" w:eastAsia="David" w:hAnsi="David" w:cs="David"/>
+          <w:sz w:val="28"/>
+          <w:szCs w:val="28"/>
+        </w:rPr>
+        <w:t xml:space="preserve">, invoke the logger to log the event and eventually will pass the details to the repo controller in the persistence layer to </w:t>
+      </w:r>
+      <w:r>
+        <w:rPr>
+          <w:rFonts w:ascii="David" w:eastAsia="David" w:hAnsi="David" w:cs="David"/>
+          <w:sz w:val="28"/>
+          <w:szCs w:val="28"/>
+        </w:rPr>
+        <w:t>save</w:t>
+      </w:r>
+      <w:r>
+        <w:rPr>
+          <w:rFonts w:ascii="David" w:eastAsia="David" w:hAnsi="David" w:cs="David"/>
+          <w:sz w:val="28"/>
+          <w:szCs w:val="28"/>
+        </w:rPr>
+        <w:t xml:space="preserve"> the </w:t>
+      </w:r>
+      <w:r>
+        <w:rPr>
+          <w:rFonts w:ascii="David" w:eastAsia="David" w:hAnsi="David" w:cs="David"/>
+          <w:sz w:val="28"/>
+          <w:szCs w:val="28"/>
+        </w:rPr>
+        <w:t>progress, the repo controller will get the selected turing machine and will pass it to the controller in the business layer (including the tests) , the controller will run the tests on the provided code of the truing machine, eventually will send the results back to the react and will be displayed to the user.</w:t>
+      </w:r>
+    </w:p>
+    <w:p>
+      <w:pPr>
+        <w:bidi w:val="0"/>
+        <w:rPr>
+          <w:rFonts w:ascii="David" w:eastAsia="David" w:hAnsi="David" w:cs="David"/>
+          <w:sz w:val="28"/>
+          <w:szCs w:val="28"/>
+        </w:rPr>
+      </w:pPr>
+      <w:r>
+        <w:rPr>
+          <w:rFonts w:ascii="David" w:eastAsia="David" w:hAnsi="David" w:cs="David"/>
+          <w:sz w:val="28"/>
+          <w:szCs w:val="28"/>
+        </w:rPr>
+        <w:t xml:space="preserve">Along the way if there was an error or exception the object that had the error will call the logger to log the detailed error and will throw the </w:t>
+      </w:r>
+      <w:proofErr w:type="gramStart"/>
+      <w:r>
+        <w:rPr>
+          <w:rFonts w:ascii="David" w:eastAsia="David" w:hAnsi="David" w:cs="David"/>
+          <w:sz w:val="28"/>
+          <w:szCs w:val="28"/>
+        </w:rPr>
+        <w:t>error ,</w:t>
+      </w:r>
+      <w:proofErr w:type="gramEnd"/>
+      <w:r>
+        <w:rPr>
+          <w:rFonts w:ascii="David" w:eastAsia="David" w:hAnsi="David" w:cs="David"/>
+          <w:sz w:val="28"/>
+          <w:szCs w:val="28"/>
+        </w:rPr>
+        <w:t xml:space="preserve"> each layer will catch the error and will act accordingly , eventually the error will reach the react in presentation layer and will be displayed to the user.</w:t>
+      </w:r>
+    </w:p>
+    <w:p>
+      <w:pPr>
+        <w:bidi w:val="0"/>
+        <w:rPr>
+          <w:rFonts w:ascii="David" w:eastAsia="David" w:hAnsi="David" w:cs="David"/>
+          <w:sz w:val="28"/>
+          <w:szCs w:val="28"/>
+        </w:rPr>
+      </w:pPr>
     </w:p>
     <w:sectPr>
       <w:pgSz w:w="11906" w:h="16838"/>
@@ -16428,6 +18301,23 @@
       </w:tblCellMar>
     </w:tblPr>
   </w:style>
+  <w:style w:type="paragraph" w:styleId="NormalWeb">
+    <w:name w:val="Normal (Web)"/>
+    <w:basedOn w:val="a"/>
+    <w:uiPriority w:val="99"/>
+    <w:semiHidden/>
+    <w:unhideWhenUsed/>
+    <w:rsid w:val="00C00B99"/>
+    <w:pPr>
+      <w:bidi w:val="0"/>
+      <w:spacing w:before="100" w:beforeAutospacing="1" w:after="100" w:afterAutospacing="1" w:line="240" w:lineRule="auto"/>
+    </w:pPr>
+    <w:rPr>
+      <w:rFonts w:ascii="Times New Roman" w:eastAsia="Times New Roman" w:hAnsi="Times New Roman" w:cs="Times New Roman"/>
+      <w:sz w:val="24"/>
+      <w:szCs w:val="24"/>
+    </w:rPr>
+  </w:style>
 </w:styles>
 </file>
 

</xml_diff>